<commit_message>
Project Plan da punto 3 a punto 8
Il punto 8 è da completare
</commit_message>
<xml_diff>
--- a/UNIBite/documents/ProjectPlan.docx
+++ b/UNIBite/documents/ProjectPlan.docx
@@ -45,6 +45,7 @@
       <w:pPr>
         <w:jc w:val="center"/>
         <w:rPr>
+          <w:rFonts w:ascii="Bodoni MT" w:hAnsi="Bodoni MT" w:cs="Sans Serif Collection"/>
           <w:b/>
           <w:bCs/>
           <w:i/>
@@ -56,6 +57,7 @@
       <w:proofErr w:type="spellStart"/>
       <w:r>
         <w:rPr>
+          <w:rFonts w:ascii="Bodoni MT" w:hAnsi="Bodoni MT" w:cs="Sans Serif Collection"/>
           <w:b/>
           <w:bCs/>
           <w:i/>
@@ -68,6 +70,7 @@
       <w:proofErr w:type="spellEnd"/>
       <w:r>
         <w:rPr>
+          <w:rFonts w:ascii="Bodoni MT" w:hAnsi="Bodoni MT" w:cs="Sans Serif Collection"/>
           <w:b/>
           <w:bCs/>
           <w:i/>
@@ -79,6 +82,7 @@
       </w:r>
       <w:r>
         <w:rPr>
+          <w:rFonts w:ascii="Bodoni MT" w:hAnsi="Bodoni MT" w:cs="Sans Serif Collection"/>
           <w:b/>
           <w:bCs/>
           <w:i/>
@@ -93,22 +97,41 @@
       <w:pPr>
         <w:jc w:val="center"/>
         <w:rPr>
+          <w:rFonts w:ascii="Bodoni MT" w:hAnsi="Bodoni MT" w:cs="Sans Serif Collection"/>
           <w:sz w:val="28"/>
           <w:szCs w:val="28"/>
         </w:rPr>
       </w:pPr>
       <w:r>
         <w:rPr>
+          <w:rFonts w:ascii="Bodoni MT" w:hAnsi="Bodoni MT" w:cs="Sans Serif Collection"/>
           <w:sz w:val="28"/>
           <w:szCs w:val="28"/>
         </w:rPr>
-        <w:t>Università degli studi di Bergamo</w:t>
-      </w:r>
-      <w:r>
-        <w:rPr>
+        <w:t>Universit</w:t>
+      </w:r>
+      <w:r>
+        <w:rPr>
+          <w:rFonts w:ascii="Bodoni MT" w:hAnsi="Bodoni MT" w:cs="Calibri"/>
           <w:sz w:val="28"/>
           <w:szCs w:val="28"/>
         </w:rPr>
+        <w:t>à</w:t>
+      </w:r>
+      <w:r>
+        <w:rPr>
+          <w:rFonts w:ascii="Bodoni MT" w:hAnsi="Bodoni MT" w:cs="Sans Serif Collection"/>
+          <w:sz w:val="28"/>
+          <w:szCs w:val="28"/>
+        </w:rPr>
+        <w:t xml:space="preserve"> degli studi di Bergamo</w:t>
+      </w:r>
+      <w:r>
+        <w:rPr>
+          <w:rFonts w:ascii="Bodoni MT" w:hAnsi="Bodoni MT" w:cs="Sans Serif Collection"/>
+          <w:sz w:val="28"/>
+          <w:szCs w:val="28"/>
+        </w:rPr>
         <w:br/>
         <w:t>Ingegneria Informatica</w:t>
       </w:r>
@@ -117,12 +140,14 @@
       <w:pPr>
         <w:jc w:val="center"/>
         <w:rPr>
+          <w:rFonts w:ascii="Bodoni MT" w:hAnsi="Bodoni MT" w:cs="Sans Serif Collection"/>
           <w:sz w:val="28"/>
           <w:szCs w:val="28"/>
         </w:rPr>
       </w:pPr>
       <w:r>
         <w:rPr>
+          <w:rFonts w:ascii="Bodoni MT" w:hAnsi="Bodoni MT" w:cs="Sans Serif Collection"/>
           <w:sz w:val="28"/>
           <w:szCs w:val="28"/>
         </w:rPr>
@@ -131,6 +156,7 @@
       <w:proofErr w:type="spellStart"/>
       <w:r>
         <w:rPr>
+          <w:rFonts w:ascii="Bodoni MT" w:hAnsi="Bodoni MT" w:cs="Sans Serif Collection"/>
           <w:sz w:val="28"/>
           <w:szCs w:val="28"/>
         </w:rPr>
@@ -139,6 +165,7 @@
       <w:proofErr w:type="spellEnd"/>
       <w:r>
         <w:rPr>
+          <w:rFonts w:ascii="Bodoni MT" w:hAnsi="Bodoni MT" w:cs="Sans Serif Collection"/>
           <w:sz w:val="28"/>
           <w:szCs w:val="28"/>
         </w:rPr>
@@ -146,6 +173,7 @@
       </w:r>
       <w:r>
         <w:rPr>
+          <w:rFonts w:ascii="Bodoni MT" w:hAnsi="Bodoni MT" w:cs="Sans Serif Collection"/>
           <w:sz w:val="28"/>
           <w:szCs w:val="28"/>
         </w:rPr>
@@ -155,6 +183,7 @@
       <w:proofErr w:type="spellStart"/>
       <w:r>
         <w:rPr>
+          <w:rFonts w:ascii="Bodoni MT" w:hAnsi="Bodoni MT" w:cs="Sans Serif Collection"/>
           <w:sz w:val="28"/>
           <w:szCs w:val="28"/>
         </w:rPr>
@@ -163,6 +192,7 @@
       <w:proofErr w:type="spellEnd"/>
       <w:r>
         <w:rPr>
+          <w:rFonts w:ascii="Bodoni MT" w:hAnsi="Bodoni MT" w:cs="Sans Serif Collection"/>
           <w:sz w:val="28"/>
           <w:szCs w:val="28"/>
         </w:rPr>
@@ -170,6 +200,7 @@
       </w:r>
       <w:r>
         <w:rPr>
+          <w:rFonts w:ascii="Bodoni MT" w:hAnsi="Bodoni MT" w:cs="Sans Serif Collection"/>
           <w:sz w:val="28"/>
           <w:szCs w:val="28"/>
         </w:rPr>
@@ -178,6 +209,7 @@
       <w:proofErr w:type="spellStart"/>
       <w:r>
         <w:rPr>
+          <w:rFonts w:ascii="Bodoni MT" w:hAnsi="Bodoni MT" w:cs="Sans Serif Collection"/>
           <w:sz w:val="28"/>
           <w:szCs w:val="28"/>
         </w:rPr>
@@ -186,6 +218,7 @@
       <w:proofErr w:type="spellEnd"/>
       <w:r>
         <w:rPr>
+          <w:rFonts w:ascii="Bodoni MT" w:hAnsi="Bodoni MT" w:cs="Sans Serif Collection"/>
           <w:sz w:val="28"/>
           <w:szCs w:val="28"/>
         </w:rPr>
@@ -194,6 +227,7 @@
       <w:proofErr w:type="spellStart"/>
       <w:r>
         <w:rPr>
+          <w:rFonts w:ascii="Bodoni MT" w:hAnsi="Bodoni MT" w:cs="Sans Serif Collection"/>
           <w:sz w:val="28"/>
           <w:szCs w:val="28"/>
         </w:rPr>
@@ -202,6 +236,7 @@
       <w:proofErr w:type="spellEnd"/>
       <w:r>
         <w:rPr>
+          <w:rFonts w:ascii="Bodoni MT" w:hAnsi="Bodoni MT" w:cs="Sans Serif Collection"/>
           <w:sz w:val="28"/>
           <w:szCs w:val="28"/>
         </w:rPr>
@@ -211,6 +246,7 @@
     <w:p>
       <w:pPr>
         <w:rPr>
+          <w:rFonts w:ascii="Bodoni MT" w:hAnsi="Bodoni MT" w:cs="Sans Serif Collection"/>
           <w:b/>
           <w:bCs/>
           <w:sz w:val="28"/>
@@ -219,10 +255,12 @@
       </w:pPr>
       <w:r>
         <w:rPr>
+          <w:rFonts w:ascii="Bodoni MT" w:hAnsi="Bodoni MT" w:cs="Sans Serif Collection"/>
           <w:b/>
           <w:bCs/>
           <w:i/>
           <w:iCs/>
+          <w:noProof/>
           <w:color w:val="0C14BE"/>
           <w:sz w:val="34"/>
           <w:szCs w:val="34"/>
@@ -251,7 +289,7 @@
                     <pic:cNvPicPr/>
                   </pic:nvPicPr>
                   <pic:blipFill>
-                    <a:blip r:embed="rId4" cstate="print">
+                    <a:blip r:embed="rId6" cstate="print">
                       <a:extLst>
                         <a:ext uri="{28A0092B-C50C-407E-A947-70E740481C1C}">
                           <a14:useLocalDpi xmlns:a14="http://schemas.microsoft.com/office/drawing/2010/main" val="0"/>
@@ -287,6 +325,7 @@
     <w:p>
       <w:pPr>
         <w:rPr>
+          <w:rFonts w:ascii="Bodoni MT" w:hAnsi="Bodoni MT" w:cs="Sans Serif Collection"/>
           <w:b/>
           <w:bCs/>
           <w:sz w:val="28"/>
@@ -297,6 +336,7 @@
     <w:p>
       <w:pPr>
         <w:rPr>
+          <w:rFonts w:ascii="Bodoni MT" w:hAnsi="Bodoni MT" w:cs="Sans Serif Collection"/>
           <w:b/>
           <w:bCs/>
           <w:sz w:val="28"/>
@@ -307,6 +347,7 @@
     <w:p>
       <w:pPr>
         <w:rPr>
+          <w:rFonts w:ascii="Bodoni MT" w:hAnsi="Bodoni MT" w:cs="Sans Serif Collection"/>
           <w:b/>
           <w:bCs/>
           <w:sz w:val="28"/>
@@ -317,6 +358,7 @@
     <w:p>
       <w:pPr>
         <w:rPr>
+          <w:rFonts w:ascii="Bodoni MT" w:hAnsi="Bodoni MT" w:cs="Sans Serif Collection"/>
           <w:b/>
           <w:bCs/>
           <w:sz w:val="28"/>
@@ -327,6 +369,7 @@
     <w:p>
       <w:pPr>
         <w:rPr>
+          <w:rFonts w:ascii="Bodoni MT" w:hAnsi="Bodoni MT" w:cs="Sans Serif Collection"/>
           <w:b/>
           <w:bCs/>
           <w:sz w:val="28"/>
@@ -337,6 +380,7 @@
     <w:p>
       <w:pPr>
         <w:rPr>
+          <w:rFonts w:ascii="Bodoni MT" w:hAnsi="Bodoni MT" w:cs="Sans Serif Collection"/>
           <w:b/>
           <w:bCs/>
           <w:sz w:val="28"/>
@@ -347,6 +391,7 @@
     <w:p>
       <w:pPr>
         <w:rPr>
+          <w:rFonts w:ascii="Bodoni MT" w:hAnsi="Bodoni MT" w:cs="Sans Serif Collection"/>
           <w:b/>
           <w:bCs/>
           <w:sz w:val="28"/>
@@ -357,278 +402,1764 @@
     <w:p>
       <w:pPr>
         <w:rPr>
-          <w:b/>
-          <w:bCs/>
-          <w:sz w:val="28"/>
-          <w:szCs w:val="28"/>
-        </w:rPr>
-      </w:pPr>
-    </w:p>
-    <w:p>
-      <w:pPr>
-        <w:rPr>
-          <w:b/>
-          <w:bCs/>
-          <w:sz w:val="28"/>
-          <w:szCs w:val="28"/>
-        </w:rPr>
-      </w:pPr>
-    </w:p>
-    <w:p>
-      <w:pPr>
-        <w:rPr>
-          <w:b/>
-          <w:bCs/>
-          <w:sz w:val="28"/>
-          <w:szCs w:val="28"/>
-        </w:rPr>
-      </w:pPr>
-    </w:p>
-    <w:p>
-      <w:pPr>
-        <w:rPr>
-          <w:b/>
-          <w:bCs/>
-          <w:sz w:val="28"/>
-          <w:szCs w:val="28"/>
-        </w:rPr>
-      </w:pPr>
-      <w:r>
-        <w:rPr>
-          <w:b/>
-          <w:bCs/>
-          <w:sz w:val="28"/>
-          <w:szCs w:val="28"/>
+          <w:rFonts w:ascii="Bodoni MT" w:hAnsi="Bodoni MT" w:cs="Sans Serif Collection"/>
+          <w:b/>
+          <w:bCs/>
+          <w:sz w:val="30"/>
+          <w:szCs w:val="30"/>
+        </w:rPr>
+      </w:pPr>
+    </w:p>
+    <w:p>
+      <w:pPr>
+        <w:rPr>
+          <w:rFonts w:ascii="Bodoni MT" w:hAnsi="Bodoni MT" w:cs="Sans Serif Collection"/>
+          <w:b/>
+          <w:bCs/>
+          <w:sz w:val="30"/>
+          <w:szCs w:val="30"/>
+        </w:rPr>
+      </w:pPr>
+      <w:r>
+        <w:rPr>
+          <w:rFonts w:ascii="Bodoni MT" w:hAnsi="Bodoni MT" w:cs="Sans Serif Collection"/>
+          <w:b/>
+          <w:bCs/>
+          <w:sz w:val="30"/>
+          <w:szCs w:val="30"/>
         </w:rPr>
         <w:lastRenderedPageBreak/>
+        <w:t>1</w:t>
+      </w:r>
+      <w:r>
+        <w:rPr>
+          <w:rFonts w:ascii="Bodoni MT" w:hAnsi="Bodoni MT" w:cs="Sans Serif Collection"/>
+          <w:b/>
+          <w:bCs/>
+          <w:sz w:val="30"/>
+          <w:szCs w:val="30"/>
+        </w:rPr>
+        <w:tab/>
+      </w:r>
+      <w:r>
+        <w:rPr>
+          <w:rFonts w:ascii="Bodoni MT" w:hAnsi="Bodoni MT" w:cs="Sans Serif Collection"/>
+          <w:b/>
+          <w:bCs/>
+          <w:sz w:val="30"/>
+          <w:szCs w:val="30"/>
+        </w:rPr>
         <w:t>Introduzione</w:t>
       </w:r>
     </w:p>
     <w:p>
       <w:pPr>
         <w:rPr>
+          <w:rFonts w:ascii="Bodoni MT" w:hAnsi="Bodoni MT" w:cs="Sans Serif Collection"/>
+          <w:sz w:val="26"/>
+          <w:szCs w:val="26"/>
+        </w:rPr>
+      </w:pPr>
+      <w:proofErr w:type="spellStart"/>
+      <w:r>
+        <w:rPr>
+          <w:rFonts w:ascii="Bodoni MT" w:hAnsi="Bodoni MT" w:cs="Sans Serif Collection"/>
+          <w:sz w:val="26"/>
+          <w:szCs w:val="26"/>
+        </w:rPr>
+        <w:t>UNIBite</w:t>
+      </w:r>
+      <w:proofErr w:type="spellEnd"/>
+      <w:r>
+        <w:rPr>
+          <w:rFonts w:ascii="Bodoni MT" w:hAnsi="Bodoni MT" w:cs="Sans Serif Collection"/>
+          <w:sz w:val="26"/>
+          <w:szCs w:val="26"/>
+        </w:rPr>
+        <w:t xml:space="preserve"> </w:t>
+      </w:r>
+      <w:r>
+        <w:rPr>
+          <w:rFonts w:ascii="Bodoni MT" w:hAnsi="Bodoni MT" w:cs="Calibri"/>
+          <w:sz w:val="26"/>
+          <w:szCs w:val="26"/>
+        </w:rPr>
+        <w:t>è</w:t>
+      </w:r>
+      <w:r>
+        <w:rPr>
+          <w:rFonts w:ascii="Bodoni MT" w:hAnsi="Bodoni MT" w:cs="Sans Serif Collection"/>
+          <w:sz w:val="26"/>
+          <w:szCs w:val="26"/>
+        </w:rPr>
+        <w:t xml:space="preserve"> un progetto dedicato alla gestione delle mense universitarie. Si occupa di gestire la prenotazione di ordini da parte di studenti, docenti e persone esterne, per facilitare e velocizzare il servizio. Permette al personale di selezionare ogni giorno i piatti disponibili e di controllare le quantit</w:t>
+      </w:r>
+      <w:r>
+        <w:rPr>
+          <w:rFonts w:ascii="Bodoni MT" w:hAnsi="Bodoni MT" w:cs="Calibri"/>
+          <w:sz w:val="26"/>
+          <w:szCs w:val="26"/>
+        </w:rPr>
+        <w:t>à</w:t>
+      </w:r>
+      <w:r>
+        <w:rPr>
+          <w:rFonts w:ascii="Bodoni MT" w:hAnsi="Bodoni MT" w:cs="Sans Serif Collection"/>
+          <w:sz w:val="26"/>
+          <w:szCs w:val="26"/>
+        </w:rPr>
+        <w:t xml:space="preserve"> di piatti richieste.</w:t>
+      </w:r>
+    </w:p>
+    <w:p>
+      <w:pPr>
+        <w:rPr>
+          <w:rFonts w:ascii="Bodoni MT" w:hAnsi="Bodoni MT" w:cs="Sans Serif Collection"/>
+          <w:sz w:val="26"/>
+          <w:szCs w:val="26"/>
+        </w:rPr>
+      </w:pPr>
+      <w:r>
+        <w:rPr>
+          <w:rFonts w:ascii="Bodoni MT" w:hAnsi="Bodoni MT" w:cs="Sans Serif Collection"/>
+          <w:sz w:val="26"/>
+          <w:szCs w:val="26"/>
+        </w:rPr>
+        <w:t xml:space="preserve">Il progetto </w:t>
+      </w:r>
+      <w:r>
+        <w:rPr>
+          <w:rFonts w:ascii="Bodoni MT" w:hAnsi="Bodoni MT" w:cs="Calibri"/>
+          <w:sz w:val="26"/>
+          <w:szCs w:val="26"/>
+        </w:rPr>
+        <w:t>è</w:t>
+      </w:r>
+      <w:r>
+        <w:rPr>
+          <w:rFonts w:ascii="Bodoni MT" w:hAnsi="Bodoni MT" w:cs="Sans Serif Collection"/>
+          <w:sz w:val="26"/>
+          <w:szCs w:val="26"/>
+        </w:rPr>
+        <w:t xml:space="preserve"> sviluppato tramite una schermata di login a cui studenti e docenti accedono</w:t>
+      </w:r>
+      <w:r>
+        <w:rPr>
+          <w:rFonts w:ascii="Bodoni MT" w:hAnsi="Bodoni MT" w:cs="Sans Serif Collection"/>
+          <w:sz w:val="26"/>
+          <w:szCs w:val="26"/>
+        </w:rPr>
+        <w:t xml:space="preserve">, </w:t>
+      </w:r>
+      <w:r>
+        <w:rPr>
+          <w:rFonts w:ascii="Bodoni MT" w:hAnsi="Bodoni MT" w:cs="Sans Serif Collection"/>
+          <w:sz w:val="26"/>
+          <w:szCs w:val="26"/>
+        </w:rPr>
+        <w:t>otten</w:t>
+      </w:r>
+      <w:r>
+        <w:rPr>
+          <w:rFonts w:ascii="Bodoni MT" w:hAnsi="Bodoni MT" w:cs="Sans Serif Collection"/>
+          <w:sz w:val="26"/>
+          <w:szCs w:val="26"/>
+        </w:rPr>
+        <w:t xml:space="preserve">endo </w:t>
+      </w:r>
+      <w:r>
+        <w:rPr>
+          <w:rFonts w:ascii="Bodoni MT" w:hAnsi="Bodoni MT" w:cs="Sans Serif Collection"/>
+          <w:sz w:val="26"/>
+          <w:szCs w:val="26"/>
+        </w:rPr>
+        <w:t>la possibilit</w:t>
+      </w:r>
+      <w:r>
+        <w:rPr>
+          <w:rFonts w:ascii="Bodoni MT" w:hAnsi="Bodoni MT" w:cs="Calibri"/>
+          <w:sz w:val="26"/>
+          <w:szCs w:val="26"/>
+        </w:rPr>
+        <w:t>à</w:t>
+      </w:r>
+      <w:r>
+        <w:rPr>
+          <w:rFonts w:ascii="Bodoni MT" w:hAnsi="Bodoni MT" w:cs="Sans Serif Collection"/>
+          <w:sz w:val="26"/>
+          <w:szCs w:val="26"/>
+        </w:rPr>
+        <w:t xml:space="preserve"> di ordinare</w:t>
+      </w:r>
+      <w:r>
+        <w:rPr>
+          <w:rFonts w:ascii="Bodoni MT" w:hAnsi="Bodoni MT" w:cs="Sans Serif Collection"/>
+          <w:sz w:val="26"/>
+          <w:szCs w:val="26"/>
+        </w:rPr>
+        <w:t xml:space="preserve"> il loro pasto e di pagarlo sulla base della fascia ISEE indicata nella fase di registrazione. </w:t>
+      </w:r>
+      <w:r>
+        <w:rPr>
+          <w:rFonts w:ascii="Bodoni MT" w:hAnsi="Bodoni MT" w:cs="Sans Serif Collection"/>
+          <w:sz w:val="26"/>
+          <w:szCs w:val="26"/>
+        </w:rPr>
+        <w:t xml:space="preserve"> </w:t>
+      </w:r>
+      <w:r>
+        <w:rPr>
+          <w:rFonts w:ascii="Bodoni MT" w:hAnsi="Bodoni MT" w:cs="Sans Serif Collection"/>
+          <w:sz w:val="26"/>
+          <w:szCs w:val="26"/>
+        </w:rPr>
+        <w:t>Al contrario, le persone esterne non hanno la possibilit</w:t>
+      </w:r>
+      <w:r>
+        <w:rPr>
+          <w:rFonts w:ascii="Bodoni MT" w:hAnsi="Bodoni MT" w:cs="Calibri"/>
+          <w:sz w:val="26"/>
+          <w:szCs w:val="26"/>
+        </w:rPr>
+        <w:t>à</w:t>
+      </w:r>
+      <w:r>
+        <w:rPr>
+          <w:rFonts w:ascii="Bodoni MT" w:hAnsi="Bodoni MT" w:cs="Sans Serif Collection"/>
+          <w:sz w:val="26"/>
+          <w:szCs w:val="26"/>
+        </w:rPr>
+        <w:t xml:space="preserve"> di fare il login e non hanno diritto agli sconti universitari.</w:t>
+      </w:r>
+    </w:p>
+    <w:p>
+      <w:pPr>
+        <w:rPr>
+          <w:rFonts w:ascii="Bodoni MT" w:hAnsi="Bodoni MT" w:cs="Sans Serif Collection"/>
+          <w:sz w:val="26"/>
+          <w:szCs w:val="26"/>
+        </w:rPr>
+      </w:pPr>
+      <w:r>
+        <w:rPr>
+          <w:rFonts w:ascii="Bodoni MT" w:hAnsi="Bodoni MT" w:cs="Sans Serif Collection"/>
+          <w:sz w:val="26"/>
+          <w:szCs w:val="26"/>
+        </w:rPr>
+        <w:t xml:space="preserve">Al personale </w:t>
+      </w:r>
+      <w:r>
+        <w:rPr>
+          <w:rFonts w:ascii="Bodoni MT" w:hAnsi="Bodoni MT" w:cs="Calibri"/>
+          <w:sz w:val="26"/>
+          <w:szCs w:val="26"/>
+        </w:rPr>
+        <w:t>è</w:t>
+      </w:r>
+      <w:r>
+        <w:rPr>
+          <w:rFonts w:ascii="Bodoni MT" w:hAnsi="Bodoni MT" w:cs="Sans Serif Collection"/>
+          <w:sz w:val="26"/>
+          <w:szCs w:val="26"/>
+        </w:rPr>
+        <w:t xml:space="preserve"> dedicata una pagina di login, che permette di accedere ad un’area di controllo riservata in cui si pu</w:t>
+      </w:r>
+      <w:r>
+        <w:rPr>
+          <w:rFonts w:ascii="Bodoni MT" w:hAnsi="Bodoni MT" w:cs="Calibri"/>
+          <w:sz w:val="26"/>
+          <w:szCs w:val="26"/>
+        </w:rPr>
+        <w:t>ò</w:t>
+      </w:r>
+      <w:r>
+        <w:rPr>
+          <w:rFonts w:ascii="Bodoni MT" w:hAnsi="Bodoni MT" w:cs="Sans Serif Collection"/>
+          <w:sz w:val="26"/>
+          <w:szCs w:val="26"/>
+        </w:rPr>
+        <w:t xml:space="preserve"> gestire il servizio giornaliero.</w:t>
+      </w:r>
+    </w:p>
+    <w:p>
+      <w:pPr>
+        <w:rPr>
+          <w:rFonts w:ascii="Bodoni MT" w:hAnsi="Bodoni MT" w:cs="Sans Serif Collection"/>
+          <w:sz w:val="26"/>
+          <w:szCs w:val="26"/>
+        </w:rPr>
+      </w:pPr>
+      <w:r>
+        <w:rPr>
+          <w:rFonts w:ascii="Bodoni MT" w:hAnsi="Bodoni MT" w:cs="Sans Serif Collection"/>
+          <w:sz w:val="26"/>
+          <w:szCs w:val="26"/>
+        </w:rPr>
+        <w:t>Il progetto nasce dall’idea di velocizzare il servizio della mensa, per renderlo pi</w:t>
+      </w:r>
+      <w:r>
+        <w:rPr>
+          <w:rFonts w:ascii="Bodoni MT" w:hAnsi="Bodoni MT" w:cs="Calibri"/>
+          <w:sz w:val="26"/>
+          <w:szCs w:val="26"/>
+        </w:rPr>
+        <w:t>ù</w:t>
+      </w:r>
+      <w:r>
+        <w:rPr>
+          <w:rFonts w:ascii="Bodoni MT" w:hAnsi="Bodoni MT" w:cs="Sans Serif Collection"/>
+          <w:sz w:val="26"/>
+          <w:szCs w:val="26"/>
+        </w:rPr>
+        <w:t xml:space="preserve"> efficiente diminuendo i tempi di attesa e facilitando il lavoro al personale.</w:t>
+      </w:r>
+    </w:p>
+    <w:p>
+      <w:pPr>
+        <w:rPr>
+          <w:rFonts w:ascii="Bodoni MT" w:hAnsi="Bodoni MT" w:cs="Sans Serif Collection"/>
+          <w:sz w:val="26"/>
+          <w:szCs w:val="26"/>
+        </w:rPr>
+      </w:pPr>
+    </w:p>
+    <w:p>
+      <w:pPr>
+        <w:rPr>
+          <w:rFonts w:ascii="Bodoni MT" w:hAnsi="Bodoni MT" w:cs="Sans Serif Collection"/>
+          <w:b/>
+          <w:bCs/>
+          <w:sz w:val="30"/>
+          <w:szCs w:val="30"/>
+        </w:rPr>
+      </w:pPr>
+      <w:r>
+        <w:rPr>
+          <w:rFonts w:ascii="Bodoni MT" w:hAnsi="Bodoni MT" w:cs="Sans Serif Collection"/>
+          <w:b/>
+          <w:bCs/>
+          <w:sz w:val="30"/>
+          <w:szCs w:val="30"/>
+        </w:rPr>
+        <w:t>2</w:t>
+      </w:r>
+      <w:r>
+        <w:rPr>
+          <w:rFonts w:ascii="Bodoni MT" w:hAnsi="Bodoni MT" w:cs="Sans Serif Collection"/>
+          <w:b/>
+          <w:bCs/>
+          <w:sz w:val="30"/>
+          <w:szCs w:val="30"/>
+        </w:rPr>
+        <w:tab/>
+      </w:r>
+      <w:r>
+        <w:rPr>
+          <w:rFonts w:ascii="Bodoni MT" w:hAnsi="Bodoni MT" w:cs="Sans Serif Collection"/>
+          <w:b/>
+          <w:bCs/>
+          <w:sz w:val="30"/>
+          <w:szCs w:val="30"/>
+        </w:rPr>
+        <w:t>Modello di processo</w:t>
+      </w:r>
+    </w:p>
+    <w:p>
+      <w:pPr>
+        <w:rPr>
+          <w:rFonts w:ascii="Bodoni MT" w:hAnsi="Bodoni MT" w:cs="Sans Serif Collection"/>
+          <w:sz w:val="26"/>
+          <w:szCs w:val="26"/>
+        </w:rPr>
+      </w:pPr>
+      <w:r>
+        <w:rPr>
+          <w:rFonts w:ascii="Bodoni MT" w:hAnsi="Bodoni MT" w:cs="Sans Serif Collection"/>
+          <w:sz w:val="26"/>
+          <w:szCs w:val="26"/>
+        </w:rPr>
+        <w:t>Il progetto si basa su un modello di tipo RAD (Rapid Application Development), per avere uno sviluppo evolutivo tramite dei time box che permetteranno di avere i risultati desiderati entro dei tempi stabiliti</w:t>
+      </w:r>
+      <w:r>
+        <w:rPr>
+          <w:rFonts w:ascii="Bodoni MT" w:hAnsi="Bodoni MT" w:cs="Sans Serif Collection"/>
+          <w:sz w:val="26"/>
+          <w:szCs w:val="26"/>
+        </w:rPr>
+        <w:t xml:space="preserve"> e inamovibili</w:t>
+      </w:r>
+      <w:r>
+        <w:rPr>
+          <w:rFonts w:ascii="Bodoni MT" w:hAnsi="Bodoni MT" w:cs="Sans Serif Collection"/>
+          <w:sz w:val="26"/>
+          <w:szCs w:val="26"/>
+        </w:rPr>
+        <w:t>. Tramite il RAD verr</w:t>
+      </w:r>
+      <w:r>
+        <w:rPr>
+          <w:rFonts w:ascii="Bodoni MT" w:hAnsi="Bodoni MT" w:cs="Calibri"/>
+          <w:sz w:val="26"/>
+          <w:szCs w:val="26"/>
+        </w:rPr>
+        <w:t>à</w:t>
+      </w:r>
+      <w:r>
+        <w:rPr>
+          <w:rFonts w:ascii="Bodoni MT" w:hAnsi="Bodoni MT" w:cs="Sans Serif Collection"/>
+          <w:sz w:val="26"/>
+          <w:szCs w:val="26"/>
+        </w:rPr>
+        <w:t xml:space="preserve"> utilizzata la tecnica di MoSCoW, che permetter</w:t>
+      </w:r>
+      <w:r>
+        <w:rPr>
+          <w:rFonts w:ascii="Bodoni MT" w:hAnsi="Bodoni MT" w:cs="Calibri"/>
+          <w:sz w:val="26"/>
+          <w:szCs w:val="26"/>
+        </w:rPr>
+        <w:t>à</w:t>
+      </w:r>
+      <w:r>
+        <w:rPr>
+          <w:rFonts w:ascii="Bodoni MT" w:hAnsi="Bodoni MT" w:cs="Sans Serif Collection"/>
+          <w:sz w:val="26"/>
+          <w:szCs w:val="26"/>
+        </w:rPr>
+        <w:t xml:space="preserve"> di suddividere i requisiti richiesti sulla base della loro priorit</w:t>
+      </w:r>
+      <w:r>
+        <w:rPr>
+          <w:rFonts w:ascii="Bodoni MT" w:hAnsi="Bodoni MT" w:cs="Calibri"/>
+          <w:sz w:val="26"/>
+          <w:szCs w:val="26"/>
+        </w:rPr>
+        <w:t>à</w:t>
+      </w:r>
+      <w:r>
+        <w:rPr>
+          <w:rFonts w:ascii="Bodoni MT" w:hAnsi="Bodoni MT" w:cs="Sans Serif Collection"/>
+          <w:sz w:val="26"/>
+          <w:szCs w:val="26"/>
+        </w:rPr>
+        <w:t>.</w:t>
+      </w:r>
+    </w:p>
+    <w:p>
+      <w:pPr>
+        <w:rPr>
+          <w:rFonts w:ascii="Bodoni MT" w:hAnsi="Bodoni MT" w:cs="Sans Serif Collection"/>
+          <w:sz w:val="26"/>
+          <w:szCs w:val="26"/>
+          <w:u w:val="single"/>
+        </w:rPr>
+      </w:pPr>
+    </w:p>
+    <w:p>
+      <w:pPr>
+        <w:rPr>
+          <w:rFonts w:ascii="Bodoni MT" w:hAnsi="Bodoni MT" w:cs="Sans Serif Collection"/>
+          <w:b/>
+          <w:bCs/>
+          <w:sz w:val="30"/>
+          <w:szCs w:val="30"/>
+        </w:rPr>
+      </w:pPr>
+      <w:r>
+        <w:rPr>
+          <w:rFonts w:ascii="Bodoni MT" w:hAnsi="Bodoni MT" w:cs="Sans Serif Collection"/>
+          <w:b/>
+          <w:bCs/>
+          <w:sz w:val="30"/>
+          <w:szCs w:val="30"/>
+        </w:rPr>
+        <w:t>3</w:t>
+      </w:r>
+      <w:r>
+        <w:rPr>
+          <w:rFonts w:ascii="Bodoni MT" w:hAnsi="Bodoni MT" w:cs="Sans Serif Collection"/>
+          <w:b/>
+          <w:bCs/>
+          <w:sz w:val="30"/>
+          <w:szCs w:val="30"/>
+        </w:rPr>
+        <w:tab/>
+      </w:r>
+      <w:r>
+        <w:rPr>
+          <w:rFonts w:ascii="Bodoni MT" w:hAnsi="Bodoni MT" w:cs="Sans Serif Collection"/>
+          <w:b/>
+          <w:bCs/>
+          <w:sz w:val="30"/>
+          <w:szCs w:val="30"/>
+        </w:rPr>
+        <w:t>Organizzazione del progetto</w:t>
+      </w:r>
+    </w:p>
+    <w:p>
+      <w:pPr>
+        <w:rPr>
+          <w:rFonts w:ascii="Bodoni MT" w:hAnsi="Bodoni MT" w:cs="Sans Serif Collection"/>
+          <w:sz w:val="26"/>
+          <w:szCs w:val="26"/>
+        </w:rPr>
+      </w:pPr>
+      <w:r>
+        <w:rPr>
+          <w:rFonts w:ascii="Bodoni MT" w:hAnsi="Bodoni MT" w:cs="Sans Serif Collection"/>
+          <w:sz w:val="26"/>
+          <w:szCs w:val="26"/>
+        </w:rPr>
+        <w:t xml:space="preserve">Il progetto ha </w:t>
+      </w:r>
+      <w:proofErr w:type="gramStart"/>
+      <w:r>
+        <w:rPr>
+          <w:rFonts w:ascii="Bodoni MT" w:hAnsi="Bodoni MT" w:cs="Sans Serif Collection"/>
+          <w:sz w:val="26"/>
+          <w:szCs w:val="26"/>
+        </w:rPr>
+        <w:t>un team composto</w:t>
+      </w:r>
+      <w:proofErr w:type="gramEnd"/>
+      <w:r>
+        <w:rPr>
+          <w:rFonts w:ascii="Bodoni MT" w:hAnsi="Bodoni MT" w:cs="Sans Serif Collection"/>
+          <w:sz w:val="26"/>
+          <w:szCs w:val="26"/>
+        </w:rPr>
+        <w:t xml:space="preserve"> da tre membri, organizzati sulla base del team SWAT (</w:t>
+      </w:r>
+      <w:proofErr w:type="spellStart"/>
+      <w:r>
+        <w:rPr>
+          <w:rFonts w:ascii="Bodoni MT" w:hAnsi="Bodoni MT" w:cs="Sans Serif Collection"/>
+          <w:sz w:val="26"/>
+          <w:szCs w:val="26"/>
+        </w:rPr>
+        <w:t>Skilled</w:t>
+      </w:r>
+      <w:proofErr w:type="spellEnd"/>
+      <w:r>
+        <w:rPr>
+          <w:rFonts w:ascii="Bodoni MT" w:hAnsi="Bodoni MT" w:cs="Sans Serif Collection"/>
+          <w:sz w:val="26"/>
+          <w:szCs w:val="26"/>
+        </w:rPr>
+        <w:t xml:space="preserve"> With Advanced Tools), tipico del modello RAD. </w:t>
+      </w:r>
+      <w:r>
+        <w:rPr>
+          <w:rFonts w:ascii="Bodoni MT" w:hAnsi="Bodoni MT" w:cs="Calibri"/>
+          <w:sz w:val="26"/>
+          <w:szCs w:val="26"/>
+        </w:rPr>
+        <w:t>È</w:t>
+      </w:r>
+      <w:r>
+        <w:rPr>
+          <w:rFonts w:ascii="Bodoni MT" w:hAnsi="Bodoni MT" w:cs="Sans Serif Collection"/>
+          <w:sz w:val="26"/>
+          <w:szCs w:val="26"/>
+        </w:rPr>
+        <w:t xml:space="preserve"> stato scelto questo approccio organizzativo in quanto permette ai membri di svolgere le attivit</w:t>
+      </w:r>
+      <w:r>
+        <w:rPr>
+          <w:rFonts w:ascii="Bodoni MT" w:hAnsi="Bodoni MT" w:cs="Calibri"/>
+          <w:sz w:val="26"/>
+          <w:szCs w:val="26"/>
+        </w:rPr>
+        <w:t>à</w:t>
+      </w:r>
+      <w:r>
+        <w:rPr>
+          <w:rFonts w:ascii="Bodoni MT" w:hAnsi="Bodoni MT" w:cs="Sans Serif Collection"/>
+          <w:sz w:val="26"/>
+          <w:szCs w:val="26"/>
+        </w:rPr>
+        <w:t xml:space="preserve"> sulla base delle loro conoscenze, e di occuparsi anche di altre serie di attivit</w:t>
+      </w:r>
+      <w:r>
+        <w:rPr>
+          <w:rFonts w:ascii="Bodoni MT" w:hAnsi="Bodoni MT" w:cs="Calibri"/>
+          <w:sz w:val="26"/>
+          <w:szCs w:val="26"/>
+        </w:rPr>
+        <w:t>à</w:t>
+      </w:r>
+      <w:r>
+        <w:rPr>
+          <w:rFonts w:ascii="Bodoni MT" w:hAnsi="Bodoni MT" w:cs="Sans Serif Collection"/>
+          <w:sz w:val="26"/>
+          <w:szCs w:val="26"/>
+        </w:rPr>
+        <w:t>, come ad esempio il testing; tutto questo per massimizzare la produttivit</w:t>
+      </w:r>
+      <w:r>
+        <w:rPr>
+          <w:rFonts w:ascii="Bodoni MT" w:hAnsi="Bodoni MT" w:cs="Calibri"/>
+          <w:sz w:val="26"/>
+          <w:szCs w:val="26"/>
+        </w:rPr>
+        <w:t>à</w:t>
+      </w:r>
+      <w:r>
+        <w:rPr>
+          <w:rFonts w:ascii="Bodoni MT" w:hAnsi="Bodoni MT" w:cs="Sans Serif Collection"/>
+          <w:sz w:val="26"/>
+          <w:szCs w:val="26"/>
+        </w:rPr>
+        <w:t xml:space="preserve">. Inoltre, usando un modello </w:t>
+      </w:r>
+      <w:r>
+        <w:rPr>
+          <w:rFonts w:ascii="Bodoni MT" w:hAnsi="Bodoni MT" w:cs="Sans Serif Collection"/>
+          <w:sz w:val="26"/>
+          <w:szCs w:val="26"/>
+        </w:rPr>
+        <w:t xml:space="preserve">di tipo </w:t>
+      </w:r>
+      <w:r>
+        <w:rPr>
+          <w:rFonts w:ascii="Bodoni MT" w:hAnsi="Bodoni MT" w:cs="Sans Serif Collection"/>
+          <w:sz w:val="26"/>
+          <w:szCs w:val="26"/>
+        </w:rPr>
+        <w:t xml:space="preserve">RAD, </w:t>
+      </w:r>
+      <w:proofErr w:type="gramStart"/>
+      <w:r>
+        <w:rPr>
+          <w:rFonts w:ascii="Bodoni MT" w:hAnsi="Bodoni MT" w:cs="Sans Serif Collection"/>
+          <w:sz w:val="26"/>
+          <w:szCs w:val="26"/>
+        </w:rPr>
+        <w:t>il team</w:t>
+      </w:r>
+      <w:proofErr w:type="gramEnd"/>
+      <w:r>
+        <w:rPr>
+          <w:rFonts w:ascii="Bodoni MT" w:hAnsi="Bodoni MT" w:cs="Sans Serif Collection"/>
+          <w:sz w:val="26"/>
+          <w:szCs w:val="26"/>
+        </w:rPr>
+        <w:t xml:space="preserve"> SWAT </w:t>
+      </w:r>
+      <w:r>
+        <w:rPr>
+          <w:rFonts w:ascii="Bodoni MT" w:hAnsi="Bodoni MT" w:cs="Calibri"/>
+          <w:sz w:val="26"/>
+          <w:szCs w:val="26"/>
+        </w:rPr>
+        <w:t>è</w:t>
+      </w:r>
+      <w:r>
+        <w:rPr>
+          <w:rFonts w:ascii="Bodoni MT" w:hAnsi="Bodoni MT" w:cs="Sans Serif Collection"/>
+          <w:sz w:val="26"/>
+          <w:szCs w:val="26"/>
+        </w:rPr>
+        <w:t xml:space="preserve"> libero di poter decidere la durata delle caselle temporali e decidere quali funzionalit</w:t>
+      </w:r>
+      <w:r>
+        <w:rPr>
+          <w:rFonts w:ascii="Bodoni MT" w:hAnsi="Bodoni MT" w:cs="Calibri"/>
+          <w:sz w:val="26"/>
+          <w:szCs w:val="26"/>
+        </w:rPr>
+        <w:t>à</w:t>
+      </w:r>
+      <w:r>
+        <w:rPr>
+          <w:rFonts w:ascii="Bodoni MT" w:hAnsi="Bodoni MT" w:cs="Sans Serif Collection"/>
+          <w:sz w:val="26"/>
+          <w:szCs w:val="26"/>
+        </w:rPr>
+        <w:t xml:space="preserve"> da </w:t>
+      </w:r>
+      <w:r>
+        <w:rPr>
+          <w:rFonts w:ascii="Bodoni MT" w:hAnsi="Bodoni MT" w:cs="Sans Serif Collection"/>
+          <w:sz w:val="26"/>
+          <w:szCs w:val="26"/>
+        </w:rPr>
+        <w:t>implementare</w:t>
+      </w:r>
+      <w:r>
+        <w:rPr>
+          <w:rFonts w:ascii="Bodoni MT" w:hAnsi="Bodoni MT" w:cs="Sans Serif Collection"/>
+          <w:sz w:val="26"/>
+          <w:szCs w:val="26"/>
+        </w:rPr>
+        <w:t xml:space="preserve"> in ogni </w:t>
+      </w:r>
+      <w:proofErr w:type="spellStart"/>
+      <w:r>
+        <w:rPr>
+          <w:rFonts w:ascii="Bodoni MT" w:hAnsi="Bodoni MT" w:cs="Sans Serif Collection"/>
+          <w:sz w:val="26"/>
+          <w:szCs w:val="26"/>
+        </w:rPr>
+        <w:t>timebox</w:t>
+      </w:r>
+      <w:proofErr w:type="spellEnd"/>
+      <w:r>
+        <w:rPr>
+          <w:rFonts w:ascii="Bodoni MT" w:hAnsi="Bodoni MT" w:cs="Sans Serif Collection"/>
+          <w:sz w:val="26"/>
+          <w:szCs w:val="26"/>
+        </w:rPr>
+        <w:t xml:space="preserve">. </w:t>
+      </w:r>
+      <w:proofErr w:type="gramStart"/>
+      <w:r>
+        <w:rPr>
+          <w:rFonts w:ascii="Bodoni MT" w:hAnsi="Bodoni MT" w:cs="Sans Serif Collection"/>
+          <w:sz w:val="26"/>
+          <w:szCs w:val="26"/>
+        </w:rPr>
+        <w:t>Il team</w:t>
+      </w:r>
+      <w:proofErr w:type="gramEnd"/>
+      <w:r>
+        <w:rPr>
+          <w:rFonts w:ascii="Bodoni MT" w:hAnsi="Bodoni MT" w:cs="Sans Serif Collection"/>
+          <w:sz w:val="26"/>
+          <w:szCs w:val="26"/>
+        </w:rPr>
+        <w:t xml:space="preserve"> </w:t>
+      </w:r>
+      <w:r>
+        <w:rPr>
+          <w:rFonts w:ascii="Bodoni MT" w:hAnsi="Bodoni MT" w:cs="Calibri"/>
+          <w:sz w:val="26"/>
+          <w:szCs w:val="26"/>
+        </w:rPr>
+        <w:t>è</w:t>
+      </w:r>
+      <w:r>
+        <w:rPr>
+          <w:rFonts w:ascii="Bodoni MT" w:hAnsi="Bodoni MT" w:cs="Sans Serif Collection"/>
+          <w:sz w:val="26"/>
+          <w:szCs w:val="26"/>
+        </w:rPr>
+        <w:t xml:space="preserve"> caratterizzato da un leader che prender</w:t>
+      </w:r>
+      <w:r>
+        <w:rPr>
+          <w:rFonts w:ascii="Bodoni MT" w:hAnsi="Bodoni MT" w:cs="Calibri"/>
+          <w:sz w:val="26"/>
+          <w:szCs w:val="26"/>
+        </w:rPr>
+        <w:t>à</w:t>
+      </w:r>
+      <w:r>
+        <w:rPr>
+          <w:rFonts w:ascii="Bodoni MT" w:hAnsi="Bodoni MT" w:cs="Sans Serif Collection"/>
+          <w:sz w:val="26"/>
+          <w:szCs w:val="26"/>
+        </w:rPr>
+        <w:t xml:space="preserve"> anche il ruolo di collaboratore aiutando gli altri due membri. </w:t>
+      </w:r>
+    </w:p>
+    <w:p>
+      <w:pPr>
+        <w:rPr>
+          <w:rFonts w:ascii="Bodoni MT" w:hAnsi="Bodoni MT" w:cs="Sans Serif Collection"/>
+          <w:sz w:val="26"/>
+          <w:szCs w:val="26"/>
+        </w:rPr>
+      </w:pPr>
+    </w:p>
+    <w:p>
+      <w:pPr>
+        <w:rPr>
+          <w:rFonts w:ascii="Bodoni MT" w:hAnsi="Bodoni MT" w:cs="Sans Serif Collection"/>
+          <w:b/>
+          <w:bCs/>
+          <w:sz w:val="30"/>
+          <w:szCs w:val="30"/>
+        </w:rPr>
+      </w:pPr>
+      <w:r>
+        <w:rPr>
+          <w:rFonts w:ascii="Bodoni MT" w:hAnsi="Bodoni MT" w:cs="Sans Serif Collection"/>
+          <w:b/>
+          <w:bCs/>
+          <w:sz w:val="30"/>
+          <w:szCs w:val="30"/>
+        </w:rPr>
+        <w:t>4</w:t>
+      </w:r>
+      <w:r>
+        <w:rPr>
+          <w:rFonts w:ascii="Bodoni MT" w:hAnsi="Bodoni MT" w:cs="Sans Serif Collection"/>
+          <w:b/>
+          <w:bCs/>
+          <w:sz w:val="30"/>
+          <w:szCs w:val="30"/>
+        </w:rPr>
+        <w:tab/>
+        <w:t>Standard, linee guida, procedura</w:t>
+      </w:r>
+    </w:p>
+    <w:p>
+      <w:pPr>
+        <w:rPr>
+          <w:rFonts w:ascii="Bodoni MT" w:hAnsi="Bodoni MT" w:cs="Sans Serif Collection"/>
+          <w:sz w:val="26"/>
+          <w:szCs w:val="26"/>
+        </w:rPr>
+      </w:pPr>
+      <w:r>
+        <w:rPr>
+          <w:rFonts w:ascii="Bodoni MT" w:hAnsi="Bodoni MT" w:cs="Sans Serif Collection"/>
+          <w:sz w:val="26"/>
+          <w:szCs w:val="26"/>
+        </w:rPr>
+        <w:t>All’interno del progetto si necessita che ogni membro segua determinati standard e linee guida per avere un progetto di semplice comprensione per tutti</w:t>
+      </w:r>
+      <w:r>
+        <w:rPr>
+          <w:rFonts w:ascii="Bodoni MT" w:hAnsi="Bodoni MT" w:cs="Sans Serif Collection"/>
+          <w:sz w:val="26"/>
+          <w:szCs w:val="26"/>
+        </w:rPr>
+        <w:t xml:space="preserve">. Lo standard su cui si basa il progetto </w:t>
+      </w:r>
+      <w:r>
+        <w:rPr>
+          <w:rFonts w:ascii="Bodoni MT" w:hAnsi="Bodoni MT" w:cs="Calibri"/>
+          <w:sz w:val="26"/>
+          <w:szCs w:val="26"/>
+        </w:rPr>
+        <w:t>è</w:t>
+      </w:r>
+      <w:r>
+        <w:rPr>
+          <w:rFonts w:ascii="Bodoni MT" w:hAnsi="Bodoni MT" w:cs="Sans Serif Collection"/>
+          <w:sz w:val="26"/>
+          <w:szCs w:val="26"/>
+        </w:rPr>
+        <w:t xml:space="preserve"> quello di Java</w:t>
+      </w:r>
+      <w:r>
+        <w:rPr>
+          <w:rFonts w:ascii="Bodoni MT" w:hAnsi="Bodoni MT" w:cs="Sans Serif Collection"/>
+          <w:sz w:val="26"/>
+          <w:szCs w:val="26"/>
+        </w:rPr>
+        <w:t xml:space="preserve"> Oracle</w:t>
+      </w:r>
+      <w:r>
+        <w:rPr>
+          <w:rFonts w:ascii="Bodoni MT" w:hAnsi="Bodoni MT" w:cs="Sans Serif Collection"/>
+          <w:sz w:val="26"/>
+          <w:szCs w:val="26"/>
+        </w:rPr>
+        <w:t xml:space="preserve">, il quale presenta regole e direttive prefissate. </w:t>
+      </w:r>
+      <w:r>
+        <w:rPr>
+          <w:rFonts w:ascii="Bodoni MT" w:hAnsi="Bodoni MT" w:cs="Sans Serif Collection"/>
+          <w:sz w:val="26"/>
+          <w:szCs w:val="26"/>
+        </w:rPr>
+        <w:lastRenderedPageBreak/>
+        <w:t>Inoltre,</w:t>
+      </w:r>
+      <w:r>
+        <w:rPr>
+          <w:rFonts w:ascii="Bodoni MT" w:hAnsi="Bodoni MT" w:cs="Sans Serif Collection"/>
+          <w:sz w:val="26"/>
+          <w:szCs w:val="26"/>
+        </w:rPr>
+        <w:t xml:space="preserve"> i membri baseranno il progetto sulle linee guida determinate dai diagrammi UML (</w:t>
+      </w:r>
+      <w:proofErr w:type="spellStart"/>
+      <w:r>
+        <w:rPr>
+          <w:rFonts w:ascii="Bodoni MT" w:hAnsi="Bodoni MT" w:cs="Sans Serif Collection"/>
+          <w:sz w:val="26"/>
+          <w:szCs w:val="26"/>
+        </w:rPr>
+        <w:t>Unified</w:t>
+      </w:r>
+      <w:proofErr w:type="spellEnd"/>
+      <w:r>
+        <w:rPr>
+          <w:rFonts w:ascii="Bodoni MT" w:hAnsi="Bodoni MT" w:cs="Sans Serif Collection"/>
+          <w:sz w:val="26"/>
+          <w:szCs w:val="26"/>
+        </w:rPr>
+        <w:t xml:space="preserve"> </w:t>
+      </w:r>
+      <w:proofErr w:type="spellStart"/>
+      <w:r>
+        <w:rPr>
+          <w:rFonts w:ascii="Bodoni MT" w:hAnsi="Bodoni MT" w:cs="Sans Serif Collection"/>
+          <w:sz w:val="26"/>
+          <w:szCs w:val="26"/>
+        </w:rPr>
+        <w:t>Modeling</w:t>
+      </w:r>
+      <w:proofErr w:type="spellEnd"/>
+      <w:r>
+        <w:rPr>
+          <w:rFonts w:ascii="Bodoni MT" w:hAnsi="Bodoni MT" w:cs="Sans Serif Collection"/>
+          <w:sz w:val="26"/>
+          <w:szCs w:val="26"/>
+        </w:rPr>
+        <w:t xml:space="preserve"> Language), che saranno definiti nella documentazione allegata. Per facilitare la collaborazione tra membri utilizzeremo l’IDE di Eclipse, </w:t>
+      </w:r>
+      <w:r>
+        <w:rPr>
+          <w:rFonts w:ascii="Bodoni MT" w:hAnsi="Bodoni MT" w:cs="Sans Serif Collection"/>
+          <w:color w:val="FF0000"/>
+          <w:sz w:val="26"/>
+          <w:szCs w:val="26"/>
+        </w:rPr>
+        <w:t xml:space="preserve">un web framework opensource </w:t>
+      </w:r>
+      <w:r>
+        <w:rPr>
+          <w:rFonts w:ascii="Bodoni MT" w:hAnsi="Bodoni MT" w:cs="Sans Serif Collection"/>
+          <w:color w:val="FF0000"/>
+          <w:sz w:val="26"/>
+          <w:szCs w:val="26"/>
+        </w:rPr>
+        <w:t xml:space="preserve">chiamato </w:t>
+      </w:r>
+      <w:proofErr w:type="spellStart"/>
+      <w:r>
+        <w:rPr>
+          <w:rFonts w:ascii="Bodoni MT" w:hAnsi="Bodoni MT" w:cs="Sans Serif Collection"/>
+          <w:color w:val="FF0000"/>
+          <w:sz w:val="26"/>
+          <w:szCs w:val="26"/>
+        </w:rPr>
+        <w:t>Vaadin</w:t>
+      </w:r>
+      <w:proofErr w:type="spellEnd"/>
+      <w:r>
+        <w:rPr>
+          <w:rFonts w:ascii="Bodoni MT" w:hAnsi="Bodoni MT" w:cs="Sans Serif Collection"/>
+          <w:sz w:val="26"/>
+          <w:szCs w:val="26"/>
+        </w:rPr>
+        <w:t>, e il tool GitHub, ovvero un software control management distribuito</w:t>
+      </w:r>
+      <w:r>
+        <w:rPr>
+          <w:rFonts w:ascii="Bodoni MT" w:hAnsi="Bodoni MT" w:cs="Sans Serif Collection"/>
+          <w:sz w:val="26"/>
+          <w:szCs w:val="26"/>
+        </w:rPr>
+        <w:t xml:space="preserve">. </w:t>
+      </w:r>
+      <w:r>
+        <w:rPr>
+          <w:rFonts w:ascii="Bodoni MT" w:hAnsi="Bodoni MT" w:cs="Sans Serif Collection"/>
+          <w:sz w:val="26"/>
+          <w:szCs w:val="26"/>
+        </w:rPr>
+        <w:br/>
+        <w:t>La documentazione relativa al progetto verr</w:t>
+      </w:r>
+      <w:r>
+        <w:rPr>
+          <w:rFonts w:ascii="Bodoni MT" w:hAnsi="Bodoni MT" w:cs="Calibri"/>
+          <w:sz w:val="26"/>
+          <w:szCs w:val="26"/>
+        </w:rPr>
+        <w:t>à</w:t>
+      </w:r>
+      <w:r>
+        <w:rPr>
+          <w:rFonts w:ascii="Bodoni MT" w:hAnsi="Bodoni MT" w:cs="Sans Serif Collection"/>
+          <w:sz w:val="26"/>
+          <w:szCs w:val="26"/>
+        </w:rPr>
+        <w:t xml:space="preserve"> consegnata per sottoporla a revisione entro un mese dalla consegna dell’intero progetto.  I membri si occuperanno di aggiornarla in caso di nuove modifiche necessarie. </w:t>
+      </w:r>
+    </w:p>
+    <w:p>
+      <w:pPr>
+        <w:rPr>
+          <w:rFonts w:ascii="Bodoni MT" w:hAnsi="Bodoni MT" w:cs="Sans Serif Collection"/>
+          <w:sz w:val="26"/>
+          <w:szCs w:val="26"/>
+        </w:rPr>
+      </w:pPr>
+    </w:p>
+    <w:p>
+      <w:pPr>
+        <w:rPr>
+          <w:rFonts w:ascii="Bodoni MT" w:hAnsi="Bodoni MT" w:cs="Sans Serif Collection"/>
+          <w:b/>
+          <w:bCs/>
+          <w:sz w:val="30"/>
+          <w:szCs w:val="30"/>
+        </w:rPr>
+      </w:pPr>
+      <w:r>
+        <w:rPr>
+          <w:rFonts w:ascii="Bodoni MT" w:hAnsi="Bodoni MT" w:cs="Sans Serif Collection"/>
+          <w:b/>
+          <w:bCs/>
+          <w:sz w:val="30"/>
+          <w:szCs w:val="30"/>
+        </w:rPr>
+        <w:t>5</w:t>
+      </w:r>
+      <w:r>
+        <w:rPr>
+          <w:rFonts w:ascii="Bodoni MT" w:hAnsi="Bodoni MT" w:cs="Sans Serif Collection"/>
+          <w:b/>
+          <w:bCs/>
+          <w:sz w:val="30"/>
+          <w:szCs w:val="30"/>
+        </w:rPr>
+        <w:tab/>
+        <w:t>Attivit</w:t>
+      </w:r>
+      <w:r>
+        <w:rPr>
+          <w:rFonts w:ascii="Bodoni MT" w:hAnsi="Bodoni MT" w:cs="Calibri"/>
+          <w:b/>
+          <w:bCs/>
+          <w:sz w:val="30"/>
+          <w:szCs w:val="30"/>
+        </w:rPr>
+        <w:t>à</w:t>
+      </w:r>
+      <w:r>
+        <w:rPr>
+          <w:rFonts w:ascii="Bodoni MT" w:hAnsi="Bodoni MT" w:cs="Sans Serif Collection"/>
+          <w:b/>
+          <w:bCs/>
+          <w:sz w:val="30"/>
+          <w:szCs w:val="30"/>
+        </w:rPr>
+        <w:t xml:space="preserve"> di gestione</w:t>
+      </w:r>
+    </w:p>
+    <w:p>
+      <w:pPr>
+        <w:rPr>
+          <w:rFonts w:ascii="Bodoni MT" w:hAnsi="Bodoni MT" w:cs="Sans Serif Collection"/>
+          <w:color w:val="FF0000"/>
+          <w:sz w:val="26"/>
+          <w:szCs w:val="26"/>
+        </w:rPr>
+      </w:pPr>
+      <w:r>
+        <w:rPr>
+          <w:rFonts w:ascii="Bodoni MT" w:hAnsi="Bodoni MT" w:cs="Sans Serif Collection"/>
+          <w:sz w:val="26"/>
+          <w:szCs w:val="26"/>
+        </w:rPr>
+        <w:t>Le attivit</w:t>
+      </w:r>
+      <w:r>
+        <w:rPr>
+          <w:rFonts w:ascii="Bodoni MT" w:hAnsi="Bodoni MT" w:cs="Calibri"/>
+          <w:sz w:val="26"/>
+          <w:szCs w:val="26"/>
+        </w:rPr>
+        <w:t>à</w:t>
+      </w:r>
+      <w:r>
+        <w:rPr>
+          <w:rFonts w:ascii="Bodoni MT" w:hAnsi="Bodoni MT" w:cs="Sans Serif Collection"/>
+          <w:sz w:val="26"/>
+          <w:szCs w:val="26"/>
+        </w:rPr>
+        <w:t xml:space="preserve"> relative alla gestione del progetto seguono gli obiettivi e le priorit</w:t>
+      </w:r>
+      <w:r>
+        <w:rPr>
+          <w:rFonts w:ascii="Bodoni MT" w:hAnsi="Bodoni MT" w:cs="Calibri"/>
+          <w:sz w:val="26"/>
+          <w:szCs w:val="26"/>
+        </w:rPr>
+        <w:t>à</w:t>
+      </w:r>
+      <w:r>
+        <w:rPr>
+          <w:rFonts w:ascii="Bodoni MT" w:hAnsi="Bodoni MT" w:cs="Sans Serif Collection"/>
+          <w:sz w:val="26"/>
+          <w:szCs w:val="26"/>
+        </w:rPr>
+        <w:t xml:space="preserve"> stabilite all’interno del metodo </w:t>
+      </w:r>
+      <w:proofErr w:type="spellStart"/>
+      <w:r>
+        <w:rPr>
+          <w:rFonts w:ascii="Bodoni MT" w:hAnsi="Bodoni MT" w:cs="Sans Serif Collection"/>
+          <w:sz w:val="26"/>
+          <w:szCs w:val="26"/>
+        </w:rPr>
+        <w:t>MoSCoW</w:t>
+      </w:r>
+      <w:proofErr w:type="spellEnd"/>
+      <w:r>
+        <w:rPr>
+          <w:rFonts w:ascii="Bodoni MT" w:hAnsi="Bodoni MT" w:cs="Sans Serif Collection"/>
+          <w:sz w:val="26"/>
+          <w:szCs w:val="26"/>
+        </w:rPr>
+        <w:t>. I membri si obbligano a</w:t>
+      </w:r>
+      <w:r>
+        <w:rPr>
+          <w:rFonts w:ascii="Bodoni MT" w:hAnsi="Bodoni MT" w:cs="Sans Serif Collection"/>
+          <w:sz w:val="26"/>
+          <w:szCs w:val="26"/>
+        </w:rPr>
+        <w:t>d</w:t>
+      </w:r>
+      <w:r>
+        <w:rPr>
+          <w:rFonts w:ascii="Bodoni MT" w:hAnsi="Bodoni MT" w:cs="Sans Serif Collection"/>
+          <w:sz w:val="26"/>
+          <w:szCs w:val="26"/>
+        </w:rPr>
+        <w:t xml:space="preserve"> incontrarsi all</w:t>
+      </w:r>
+      <w:r>
+        <w:rPr>
+          <w:rFonts w:ascii="Bodoni MT" w:hAnsi="Bodoni MT" w:cs="Sans Serif Collection"/>
+          <w:sz w:val="26"/>
+          <w:szCs w:val="26"/>
+        </w:rPr>
+        <w:t xml:space="preserve">’inizio e alla fine </w:t>
+      </w:r>
+      <w:r>
+        <w:rPr>
+          <w:rFonts w:ascii="Bodoni MT" w:hAnsi="Bodoni MT" w:cs="Sans Serif Collection"/>
+          <w:sz w:val="26"/>
+          <w:szCs w:val="26"/>
+        </w:rPr>
+        <w:t xml:space="preserve">di ogni </w:t>
+      </w:r>
+      <w:proofErr w:type="spellStart"/>
+      <w:r>
+        <w:rPr>
+          <w:rFonts w:ascii="Bodoni MT" w:hAnsi="Bodoni MT" w:cs="Sans Serif Collection"/>
+          <w:sz w:val="26"/>
+          <w:szCs w:val="26"/>
+        </w:rPr>
+        <w:t>timebox</w:t>
+      </w:r>
+      <w:proofErr w:type="spellEnd"/>
+      <w:r>
+        <w:rPr>
+          <w:rFonts w:ascii="Bodoni MT" w:hAnsi="Bodoni MT" w:cs="Sans Serif Collection"/>
+          <w:sz w:val="26"/>
+          <w:szCs w:val="26"/>
+        </w:rPr>
+        <w:t xml:space="preserve">, per definire le attività da svolgere e per confrontarsi sullo stato del progetto. </w:t>
+      </w:r>
+      <w:r>
+        <w:rPr>
+          <w:rFonts w:ascii="Bodoni MT" w:hAnsi="Bodoni MT" w:cs="Sans Serif Collection"/>
+          <w:sz w:val="26"/>
+          <w:szCs w:val="26"/>
+        </w:rPr>
+        <w:t xml:space="preserve">Viene quindi redatta alla fine di ogni </w:t>
+      </w:r>
+      <w:proofErr w:type="spellStart"/>
+      <w:r>
+        <w:rPr>
+          <w:rFonts w:ascii="Bodoni MT" w:hAnsi="Bodoni MT" w:cs="Sans Serif Collection"/>
+          <w:sz w:val="26"/>
+          <w:szCs w:val="26"/>
+        </w:rPr>
+        <w:t>timebox</w:t>
+      </w:r>
+      <w:proofErr w:type="spellEnd"/>
+      <w:r>
+        <w:rPr>
+          <w:rFonts w:ascii="Bodoni MT" w:hAnsi="Bodoni MT" w:cs="Sans Serif Collection"/>
+          <w:sz w:val="26"/>
+          <w:szCs w:val="26"/>
+        </w:rPr>
+        <w:t xml:space="preserve"> una relazione di sintesi sullo stato di avanzamento. </w:t>
+      </w:r>
+      <w:r>
+        <w:rPr>
+          <w:rFonts w:ascii="Bodoni MT" w:hAnsi="Bodoni MT" w:cs="Sans Serif Collection"/>
+          <w:color w:val="FF0000"/>
+          <w:sz w:val="26"/>
+          <w:szCs w:val="26"/>
+        </w:rPr>
+        <w:t xml:space="preserve">Usiamo la </w:t>
+      </w:r>
+      <w:proofErr w:type="spellStart"/>
+      <w:r>
+        <w:rPr>
+          <w:rFonts w:ascii="Bodoni MT" w:hAnsi="Bodoni MT" w:cs="Sans Serif Collection"/>
+          <w:color w:val="FF0000"/>
+          <w:sz w:val="26"/>
+          <w:szCs w:val="26"/>
+        </w:rPr>
+        <w:t>kanban</w:t>
+      </w:r>
+      <w:proofErr w:type="spellEnd"/>
+      <w:r>
+        <w:rPr>
+          <w:rFonts w:ascii="Bodoni MT" w:hAnsi="Bodoni MT" w:cs="Sans Serif Collection"/>
+          <w:color w:val="FF0000"/>
+          <w:sz w:val="26"/>
+          <w:szCs w:val="26"/>
+        </w:rPr>
+        <w:t xml:space="preserve"> board??. </w:t>
+      </w:r>
+    </w:p>
+    <w:p>
+      <w:pPr>
+        <w:rPr>
+          <w:rFonts w:ascii="Bodoni MT" w:hAnsi="Bodoni MT" w:cs="Sans Serif Collection"/>
+          <w:color w:val="FF0000"/>
+          <w:sz w:val="26"/>
+          <w:szCs w:val="26"/>
+        </w:rPr>
+      </w:pPr>
+    </w:p>
+    <w:p>
+      <w:pPr>
+        <w:rPr>
+          <w:rFonts w:ascii="Bodoni MT" w:hAnsi="Bodoni MT" w:cs="Sans Serif Collection"/>
+          <w:b/>
+          <w:bCs/>
+          <w:sz w:val="30"/>
+          <w:szCs w:val="30"/>
+        </w:rPr>
+      </w:pPr>
+      <w:r>
+        <w:rPr>
+          <w:rFonts w:ascii="Bodoni MT" w:hAnsi="Bodoni MT" w:cs="Sans Serif Collection"/>
+          <w:b/>
+          <w:bCs/>
+          <w:sz w:val="30"/>
+          <w:szCs w:val="30"/>
+        </w:rPr>
+        <w:t>6</w:t>
+      </w:r>
+      <w:r>
+        <w:rPr>
+          <w:rFonts w:ascii="Bodoni MT" w:hAnsi="Bodoni MT" w:cs="Sans Serif Collection"/>
+          <w:b/>
+          <w:bCs/>
+          <w:sz w:val="30"/>
+          <w:szCs w:val="30"/>
+        </w:rPr>
+        <w:tab/>
+        <w:t>Rischi</w:t>
+      </w:r>
+    </w:p>
+    <w:p>
+      <w:pPr>
+        <w:rPr>
+          <w:rFonts w:ascii="Bodoni MT" w:hAnsi="Bodoni MT" w:cs="Sans Serif Collection"/>
+          <w:sz w:val="26"/>
+          <w:szCs w:val="26"/>
+        </w:rPr>
+      </w:pPr>
+      <w:r>
+        <w:rPr>
+          <w:rFonts w:ascii="Bodoni MT" w:hAnsi="Bodoni MT" w:cs="Sans Serif Collection"/>
+          <w:sz w:val="26"/>
+          <w:szCs w:val="26"/>
+        </w:rPr>
+        <w:t>Il principale rischio a cui il progetto potrebbe andare in</w:t>
+      </w:r>
+      <w:r>
+        <w:rPr>
+          <w:rFonts w:ascii="Bodoni MT" w:hAnsi="Bodoni MT" w:cs="Sans Serif Collection"/>
+          <w:sz w:val="26"/>
+          <w:szCs w:val="26"/>
+        </w:rPr>
+        <w:t xml:space="preserve">contro </w:t>
+      </w:r>
+      <w:r>
+        <w:rPr>
+          <w:rFonts w:ascii="Bodoni MT" w:hAnsi="Bodoni MT" w:cs="Sans Serif Collection"/>
+          <w:sz w:val="26"/>
+          <w:szCs w:val="26"/>
+        </w:rPr>
+        <w:t>in caso di guasto del dispositivo hardware</w:t>
+      </w:r>
+      <w:r>
+        <w:rPr>
+          <w:rFonts w:ascii="Bodoni MT" w:hAnsi="Bodoni MT" w:cs="Sans Serif Collection"/>
+          <w:sz w:val="26"/>
+          <w:szCs w:val="26"/>
+        </w:rPr>
+        <w:t xml:space="preserve"> su cui è caricato il database locale </w:t>
+      </w:r>
+      <w:r>
+        <w:rPr>
+          <w:rFonts w:ascii="Bodoni MT" w:hAnsi="Bodoni MT" w:cs="Sans Serif Collection"/>
+          <w:sz w:val="26"/>
+          <w:szCs w:val="26"/>
+        </w:rPr>
+        <w:t>è la perdita dei dati di registrazione che gli utenti, nel tempo, hanno inserito nel sistema</w:t>
+      </w:r>
+      <w:r>
+        <w:rPr>
+          <w:rFonts w:ascii="Bodoni MT" w:hAnsi="Bodoni MT" w:cs="Sans Serif Collection"/>
+          <w:sz w:val="26"/>
+          <w:szCs w:val="26"/>
+        </w:rPr>
+        <w:t>.</w:t>
+      </w:r>
+      <w:r>
+        <w:rPr>
+          <w:rFonts w:ascii="Bodoni MT" w:hAnsi="Bodoni MT" w:cs="Sans Serif Collection"/>
+          <w:sz w:val="26"/>
+          <w:szCs w:val="26"/>
+        </w:rPr>
+        <w:br/>
+        <w:t>Un altro rischio a cui il sistema va incontro è l’errore umano del calcolo e della distribuzione delle porzioni, che non essendo precise potrebbero portare ad avere uno o più ordini che non possono essere soddisfatti. Al contrario potrebbe accadere che il numero di porzioni previste sia inferiore alla reale quantità di porzioni disponibile. Una soluzione a questo tipo di rischio potrebbe essere un aggiornamento in tempo reale delle porzioni disponibili.</w:t>
+      </w:r>
+      <w:r>
+        <w:rPr>
+          <w:rFonts w:ascii="Bodoni MT" w:hAnsi="Bodoni MT" w:cs="Sans Serif Collection"/>
+          <w:sz w:val="26"/>
+          <w:szCs w:val="26"/>
+        </w:rPr>
+        <w:t xml:space="preserve"> </w:t>
+      </w:r>
+      <w:r>
+        <w:rPr>
+          <w:rFonts w:ascii="Bodoni MT" w:hAnsi="Bodoni MT" w:cs="Sans Serif Collection"/>
+          <w:color w:val="FF0000"/>
+          <w:sz w:val="26"/>
+          <w:szCs w:val="26"/>
+        </w:rPr>
+        <w:t>altri</w:t>
+      </w:r>
+    </w:p>
+    <w:p>
+      <w:pPr>
+        <w:rPr>
+          <w:rFonts w:ascii="Bodoni MT" w:hAnsi="Bodoni MT" w:cs="Sans Serif Collection"/>
+          <w:sz w:val="26"/>
+          <w:szCs w:val="26"/>
+        </w:rPr>
+      </w:pPr>
+    </w:p>
+    <w:p>
+      <w:pPr>
+        <w:rPr>
+          <w:rFonts w:ascii="Bodoni MT" w:hAnsi="Bodoni MT" w:cs="Sans Serif Collection"/>
+          <w:b/>
+          <w:bCs/>
+          <w:sz w:val="30"/>
+          <w:szCs w:val="30"/>
+        </w:rPr>
+      </w:pPr>
+      <w:r>
+        <w:rPr>
+          <w:rFonts w:ascii="Bodoni MT" w:hAnsi="Bodoni MT" w:cs="Sans Serif Collection"/>
+          <w:b/>
+          <w:bCs/>
+          <w:sz w:val="30"/>
+          <w:szCs w:val="30"/>
+        </w:rPr>
+        <w:t>7</w:t>
+      </w:r>
+      <w:r>
+        <w:rPr>
+          <w:rFonts w:ascii="Bodoni MT" w:hAnsi="Bodoni MT" w:cs="Sans Serif Collection"/>
+          <w:b/>
+          <w:bCs/>
+          <w:sz w:val="30"/>
+          <w:szCs w:val="30"/>
+        </w:rPr>
+        <w:tab/>
+        <w:t>Personale</w:t>
+      </w:r>
+    </w:p>
+    <w:p>
+      <w:pPr>
+        <w:rPr>
+          <w:rFonts w:ascii="Bodoni MT" w:hAnsi="Bodoni MT" w:cs="Sans Serif Collection"/>
+          <w:sz w:val="26"/>
+          <w:szCs w:val="26"/>
+        </w:rPr>
+      </w:pPr>
+      <w:r>
+        <w:rPr>
+          <w:rFonts w:ascii="Bodoni MT" w:hAnsi="Bodoni MT" w:cs="Sans Serif Collection"/>
+          <w:sz w:val="26"/>
+          <w:szCs w:val="26"/>
+        </w:rPr>
+        <w:t xml:space="preserve">Il personale è composto dai tre membri del progetto che dovranno contribuire per tutta la durata dello sviluppo sfruttando al massimo le proprie conoscenze e capacità. Non sarà necessario l’intervento di personale esterno. </w:t>
+      </w:r>
+    </w:p>
+    <w:p>
+      <w:pPr>
+        <w:rPr>
+          <w:rFonts w:ascii="Bodoni MT" w:hAnsi="Bodoni MT" w:cs="Sans Serif Collection"/>
+          <w:sz w:val="26"/>
+          <w:szCs w:val="26"/>
+        </w:rPr>
+      </w:pPr>
+    </w:p>
+    <w:p>
+      <w:pPr>
+        <w:rPr>
+          <w:rFonts w:ascii="Bodoni MT" w:hAnsi="Bodoni MT" w:cs="Sans Serif Collection"/>
+          <w:b/>
+          <w:bCs/>
+          <w:sz w:val="30"/>
+          <w:szCs w:val="30"/>
+        </w:rPr>
+      </w:pPr>
+      <w:r>
+        <w:rPr>
+          <w:rFonts w:ascii="Bodoni MT" w:hAnsi="Bodoni MT" w:cs="Sans Serif Collection"/>
+          <w:b/>
+          <w:bCs/>
+          <w:sz w:val="30"/>
+          <w:szCs w:val="30"/>
+        </w:rPr>
+        <w:t>8</w:t>
+      </w:r>
+      <w:r>
+        <w:rPr>
+          <w:rFonts w:ascii="Bodoni MT" w:hAnsi="Bodoni MT" w:cs="Sans Serif Collection"/>
+          <w:b/>
+          <w:bCs/>
+          <w:sz w:val="30"/>
+          <w:szCs w:val="30"/>
+        </w:rPr>
+        <w:tab/>
+        <w:t>Metodi e tecniche</w:t>
+      </w:r>
+    </w:p>
+    <w:p>
+      <w:pPr>
+        <w:rPr>
+          <w:rFonts w:ascii="Bodoni MT" w:hAnsi="Bodoni MT" w:cs="Sans Serif Collection"/>
+          <w:sz w:val="26"/>
+          <w:szCs w:val="26"/>
+        </w:rPr>
+      </w:pPr>
+      <w:r>
+        <w:rPr>
+          <w:rFonts w:ascii="Bodoni MT" w:hAnsi="Bodoni MT" w:cs="Sans Serif Collection"/>
+          <w:sz w:val="26"/>
+          <w:szCs w:val="26"/>
+        </w:rPr>
+        <w:t xml:space="preserve">Per quanto riguarda la gestione del controllo della versione e della configurazione utilizzeremo i tools di </w:t>
+      </w:r>
+      <w:proofErr w:type="spellStart"/>
+      <w:r>
+        <w:rPr>
+          <w:rFonts w:ascii="Bodoni MT" w:hAnsi="Bodoni MT" w:cs="Sans Serif Collection"/>
+          <w:sz w:val="26"/>
+          <w:szCs w:val="26"/>
+        </w:rPr>
+        <w:t>Git</w:t>
+      </w:r>
+      <w:proofErr w:type="spellEnd"/>
+      <w:r>
+        <w:rPr>
+          <w:rFonts w:ascii="Bodoni MT" w:hAnsi="Bodoni MT" w:cs="Sans Serif Collection"/>
+          <w:sz w:val="26"/>
+          <w:szCs w:val="26"/>
+        </w:rPr>
+        <w:t xml:space="preserve"> e GitHub, che permetteranno di mantenere uno storico delle </w:t>
+      </w:r>
+      <w:r>
+        <w:rPr>
+          <w:rFonts w:ascii="Bodoni MT" w:hAnsi="Bodoni MT" w:cs="Sans Serif Collection"/>
+          <w:sz w:val="26"/>
+          <w:szCs w:val="26"/>
+        </w:rPr>
+        <w:lastRenderedPageBreak/>
+        <w:t>modifiche effettuate e delle versioni create.</w:t>
+      </w:r>
+      <w:r>
+        <w:rPr>
+          <w:rFonts w:ascii="Bodoni MT" w:hAnsi="Bodoni MT" w:cs="Sans Serif Collection"/>
+          <w:sz w:val="26"/>
+          <w:szCs w:val="26"/>
+        </w:rPr>
+        <w:br/>
+        <w:t xml:space="preserve">Nella fase di ingegneria dei requisiti verrà effettuato il processo di </w:t>
+      </w:r>
+      <w:proofErr w:type="spellStart"/>
+      <w:r>
+        <w:rPr>
+          <w:rFonts w:ascii="Bodoni MT" w:hAnsi="Bodoni MT" w:cs="Sans Serif Collection"/>
+          <w:sz w:val="26"/>
+          <w:szCs w:val="26"/>
+        </w:rPr>
+        <w:t>elicitazione</w:t>
+      </w:r>
+      <w:proofErr w:type="spellEnd"/>
+      <w:r>
+        <w:rPr>
+          <w:rFonts w:ascii="Bodoni MT" w:hAnsi="Bodoni MT" w:cs="Sans Serif Collection"/>
+          <w:sz w:val="26"/>
+          <w:szCs w:val="26"/>
+        </w:rPr>
+        <w:t xml:space="preserve"> dei requisiti, tramite la tecnica dell’analisi dello scenario, derivazione da un sistema esistente (si prende spunto dall’idea dei totem all’interno dei </w:t>
+      </w:r>
+      <w:proofErr w:type="spellStart"/>
+      <w:r>
+        <w:rPr>
+          <w:rFonts w:ascii="Bodoni MT" w:hAnsi="Bodoni MT" w:cs="Sans Serif Collection"/>
+          <w:sz w:val="26"/>
+          <w:szCs w:val="26"/>
+        </w:rPr>
+        <w:t>FastFood</w:t>
+      </w:r>
+      <w:proofErr w:type="spellEnd"/>
+      <w:r>
+        <w:rPr>
+          <w:rFonts w:ascii="Bodoni MT" w:hAnsi="Bodoni MT" w:cs="Sans Serif Collection"/>
+          <w:sz w:val="26"/>
+          <w:szCs w:val="26"/>
+        </w:rPr>
+        <w:t>) e della prototipazione.</w:t>
+      </w:r>
+      <w:r>
+        <w:rPr>
+          <w:rFonts w:ascii="Bodoni MT" w:hAnsi="Bodoni MT" w:cs="Sans Serif Collection"/>
+          <w:sz w:val="26"/>
+          <w:szCs w:val="26"/>
+        </w:rPr>
+        <w:br/>
+        <w:t xml:space="preserve">Come detto precedentemente, nella fase di implementazione baseremo l’ordine delle attività da seguire sul metodo </w:t>
+      </w:r>
+      <w:proofErr w:type="spellStart"/>
+      <w:r>
+        <w:rPr>
+          <w:rFonts w:ascii="Bodoni MT" w:hAnsi="Bodoni MT" w:cs="Sans Serif Collection"/>
+          <w:sz w:val="26"/>
+          <w:szCs w:val="26"/>
+        </w:rPr>
+        <w:t>MoSCoW</w:t>
+      </w:r>
+      <w:proofErr w:type="spellEnd"/>
+      <w:r>
+        <w:rPr>
+          <w:rFonts w:ascii="Bodoni MT" w:hAnsi="Bodoni MT" w:cs="Sans Serif Collection"/>
+          <w:sz w:val="26"/>
+          <w:szCs w:val="26"/>
+        </w:rPr>
+        <w:t xml:space="preserve">. </w:t>
+      </w:r>
+      <w:r>
+        <w:rPr>
+          <w:rFonts w:ascii="Bodoni MT" w:hAnsi="Bodoni MT" w:cs="Sans Serif Collection"/>
+          <w:sz w:val="26"/>
+          <w:szCs w:val="26"/>
+        </w:rPr>
+        <w:t xml:space="preserve"> </w:t>
+      </w:r>
+      <w:r>
+        <w:rPr>
+          <w:rFonts w:ascii="Bodoni MT" w:hAnsi="Bodoni MT" w:cs="Sans Serif Collection"/>
+          <w:color w:val="FF0000"/>
+          <w:sz w:val="26"/>
+          <w:szCs w:val="26"/>
+        </w:rPr>
+        <w:t>Da finire</w:t>
+      </w:r>
+    </w:p>
+    <w:p>
+      <w:pPr>
+        <w:rPr>
+          <w:rFonts w:ascii="Times New Roman" w:hAnsi="Times New Roman" w:cs="Times New Roman"/>
+          <w:sz w:val="26"/>
+          <w:szCs w:val="26"/>
+        </w:rPr>
+      </w:pPr>
+    </w:p>
+    <w:p>
+      <w:pPr>
+        <w:rPr>
+          <w:rFonts w:ascii="Times New Roman" w:hAnsi="Times New Roman" w:cs="Times New Roman"/>
           <w:sz w:val="24"/>
           <w:szCs w:val="24"/>
         </w:rPr>
       </w:pPr>
-      <w:proofErr w:type="spellStart"/>
-      <w:r>
-        <w:rPr>
+    </w:p>
+    <w:p>
+      <w:pPr>
+        <w:rPr>
+          <w:rFonts w:ascii="Times New Roman" w:hAnsi="Times New Roman" w:cs="Times New Roman"/>
+          <w:b/>
+          <w:bCs/>
           <w:sz w:val="24"/>
           <w:szCs w:val="24"/>
         </w:rPr>
-        <w:t>UNIBite</w:t>
-      </w:r>
-      <w:proofErr w:type="spellEnd"/>
-      <w:r>
-        <w:rPr>
-          <w:sz w:val="24"/>
-          <w:szCs w:val="24"/>
-        </w:rPr>
-        <w:t xml:space="preserve"> è un progetto dedicato alla gestione delle mense universitarie. Si occupa di gestire la prenotazione di ordini da parte di studenti, docenti e persone esterne, per facilitare e velocizzare il servizio. Permette al personale di selezionare ogni giorno i piatti disponibili e di controllare le quantità di piatti richieste.</w:t>
-      </w:r>
-    </w:p>
-    <w:p>
-      <w:pPr>
-        <w:rPr>
-          <w:sz w:val="24"/>
-          <w:szCs w:val="24"/>
-        </w:rPr>
-      </w:pPr>
-      <w:r>
-        <w:rPr>
-          <w:sz w:val="24"/>
-          <w:szCs w:val="24"/>
-        </w:rPr>
-        <w:t>Il progetto è sviluppato tramite una schermata di login a cui studenti e docenti accedono</w:t>
-      </w:r>
-      <w:r>
-        <w:rPr>
-          <w:sz w:val="24"/>
-          <w:szCs w:val="24"/>
-        </w:rPr>
-        <w:t xml:space="preserve">, </w:t>
-      </w:r>
-      <w:r>
-        <w:rPr>
-          <w:sz w:val="24"/>
-          <w:szCs w:val="24"/>
-        </w:rPr>
-        <w:t>otten</w:t>
-      </w:r>
-      <w:r>
-        <w:rPr>
-          <w:sz w:val="24"/>
-          <w:szCs w:val="24"/>
-        </w:rPr>
-        <w:t xml:space="preserve">endo </w:t>
-      </w:r>
-      <w:r>
-        <w:rPr>
-          <w:sz w:val="24"/>
-          <w:szCs w:val="24"/>
-        </w:rPr>
-        <w:t>la possibilità di ordinare</w:t>
-      </w:r>
-      <w:r>
-        <w:rPr>
-          <w:sz w:val="24"/>
-          <w:szCs w:val="24"/>
-        </w:rPr>
-        <w:t xml:space="preserve"> il loro pasto e di pagarlo sulla base della fascia ISEE indicata nella fase di registrazione. </w:t>
-      </w:r>
-      <w:r>
-        <w:rPr>
-          <w:sz w:val="24"/>
-          <w:szCs w:val="24"/>
-        </w:rPr>
-        <w:t xml:space="preserve"> </w:t>
-      </w:r>
-      <w:r>
-        <w:rPr>
-          <w:sz w:val="24"/>
-          <w:szCs w:val="24"/>
-        </w:rPr>
-        <w:t>Al contrario, le persone esterne non hanno la possibilità di fare il login e non hanno diritto agli sconti universitari.</w:t>
-      </w:r>
-    </w:p>
-    <w:p>
-      <w:pPr>
-        <w:rPr>
-          <w:sz w:val="24"/>
-          <w:szCs w:val="24"/>
-        </w:rPr>
-      </w:pPr>
-      <w:r>
-        <w:rPr>
-          <w:sz w:val="24"/>
-          <w:szCs w:val="24"/>
-        </w:rPr>
-        <w:t>Al personale è dedicata una pagina di login, che permette di accedere ad un’area di controllo riservata in cui si può gestire il servizio giornaliero.</w:t>
-      </w:r>
-    </w:p>
-    <w:p>
-      <w:pPr>
-        <w:rPr>
-          <w:sz w:val="24"/>
-          <w:szCs w:val="24"/>
-        </w:rPr>
-      </w:pPr>
-      <w:r>
-        <w:rPr>
-          <w:sz w:val="24"/>
-          <w:szCs w:val="24"/>
-        </w:rPr>
-        <w:t>Il progetto nasce dall’idea di velocizzare il servizio della mensa, per renderlo più efficiente diminuendo i tempi di attesa e facilitando il lavoro al personale.</w:t>
-      </w:r>
-    </w:p>
-    <w:p>
-      <w:pPr>
-        <w:rPr>
-          <w:sz w:val="24"/>
-          <w:szCs w:val="24"/>
-        </w:rPr>
-      </w:pPr>
-    </w:p>
-    <w:p>
-      <w:pPr>
-        <w:rPr>
-          <w:b/>
-          <w:bCs/>
-          <w:sz w:val="28"/>
-          <w:szCs w:val="28"/>
-        </w:rPr>
-      </w:pPr>
-      <w:r>
-        <w:rPr>
-          <w:b/>
-          <w:bCs/>
-          <w:sz w:val="28"/>
-          <w:szCs w:val="28"/>
-        </w:rPr>
-        <w:t>Modello di processo</w:t>
-      </w:r>
-    </w:p>
-    <w:p>
-      <w:pPr>
-        <w:rPr>
-          <w:sz w:val="24"/>
-          <w:szCs w:val="24"/>
-        </w:rPr>
-      </w:pPr>
-      <w:r>
-        <w:rPr>
-          <w:sz w:val="24"/>
-          <w:szCs w:val="24"/>
-        </w:rPr>
-        <w:t>Il progetto si basa su un modello di tipo RAD (Rapid Application Development), per avere uno sviluppo evolutivo tramite dei time box che permetteranno di avere i risultati desiderati entro dei tempi stabiliti</w:t>
-      </w:r>
-      <w:r>
-        <w:rPr>
-          <w:sz w:val="24"/>
-          <w:szCs w:val="24"/>
-        </w:rPr>
-        <w:t xml:space="preserve"> e inamovibili</w:t>
-      </w:r>
-      <w:r>
-        <w:rPr>
-          <w:sz w:val="24"/>
-          <w:szCs w:val="24"/>
-        </w:rPr>
-        <w:t>. Tramite il RAD verrà utilizzata la tecnica di MoSCoW, che permetterà di suddividere i requisiti richiesti sulla base della loro priorità.</w:t>
-      </w:r>
-    </w:p>
-    <w:p>
-      <w:pPr>
-        <w:rPr>
-          <w:sz w:val="24"/>
-          <w:szCs w:val="24"/>
-          <w:u w:val="single"/>
-        </w:rPr>
-      </w:pPr>
-    </w:p>
-    <w:p>
-      <w:pPr>
-        <w:rPr>
-          <w:b/>
-          <w:bCs/>
-          <w:sz w:val="28"/>
-          <w:szCs w:val="28"/>
-        </w:rPr>
-      </w:pPr>
-      <w:r>
-        <w:rPr>
-          <w:b/>
-          <w:bCs/>
-          <w:sz w:val="28"/>
-          <w:szCs w:val="28"/>
-        </w:rPr>
-        <w:t>Organizzazione del progetto</w:t>
-      </w:r>
-    </w:p>
-    <w:p>
-      <w:pPr>
-        <w:rPr>
-          <w:sz w:val="24"/>
-          <w:szCs w:val="24"/>
-        </w:rPr>
-      </w:pPr>
-      <w:r>
-        <w:rPr>
-          <w:sz w:val="24"/>
-          <w:szCs w:val="24"/>
-        </w:rPr>
-        <w:t xml:space="preserve">Gli studenti e i docenti devono fornire in fase di registrazione le loro generalità, stabilendo un username ed una password e devono inoltre indicare la loro fascia ISEE, che assegnerà a loro uno sconto preimpostato dal sistema. </w:t>
-      </w:r>
+      </w:pPr>
     </w:p>
     <w:sectPr>
+      <w:headerReference w:type="default" r:id="rId7"/>
+      <w:footerReference w:type="default" r:id="rId8"/>
       <w:pgSz w:w="11906" w:h="16838"/>
-      <w:pgMar w:top="720" w:right="720" w:bottom="720" w:left="720" w:header="708" w:footer="708" w:gutter="0"/>
+      <w:pgMar w:top="1417" w:right="1134" w:bottom="1134" w:left="1134" w:header="708" w:footer="708" w:gutter="0"/>
       <w:cols w:space="708"/>
       <w:docGrid w:linePitch="360"/>
     </w:sectPr>
   </w:body>
 </w:document>
+</file>
+
+<file path=word/endnotes.xml><?xml version="1.0" encoding="utf-8"?>
+<w:endnotes xmlns:wpc="http://schemas.microsoft.com/office/word/2010/wordprocessingCanvas" xmlns:cx="http://schemas.microsoft.com/office/drawing/2014/chartex" xmlns:cx1="http://schemas.microsoft.com/office/drawing/2015/9/8/chartex" xmlns:cx2="http://schemas.microsoft.com/office/drawing/2015/10/21/chartex" xmlns:cx3="http://schemas.microsoft.com/office/drawing/2016/5/9/chartex" xmlns:cx4="http://schemas.microsoft.com/office/drawing/2016/5/10/chartex" xmlns:cx5="http://schemas.microsoft.com/office/drawing/2016/5/11/chartex" xmlns:cx6="http://schemas.microsoft.com/office/drawing/2016/5/12/chartex" xmlns:cx7="http://schemas.microsoft.com/office/drawing/2016/5/13/chartex" xmlns:cx8="http://schemas.microsoft.com/office/drawing/2016/5/14/chartex" xmlns:mc="http://schemas.openxmlformats.org/markup-compatibility/2006" xmlns:aink="http://schemas.microsoft.com/office/drawing/2016/ink" xmlns:am3d="http://schemas.microsoft.com/office/drawing/2017/model3d" xmlns:o="urn:schemas-microsoft-com:office:office" xmlns:oel="http://schemas.microsoft.com/office/2019/extlst" xmlns:r="http://schemas.openxmlformats.org/officeDocument/2006/relationships" xmlns:m="http://schemas.openxmlformats.org/officeDocument/2006/math" xmlns:v="urn:schemas-microsoft-com:vml" xmlns:wp14="http://schemas.microsoft.com/office/word/2010/wordprocessingDrawing" xmlns:wp="http://schemas.openxmlformats.org/drawingml/2006/wordprocessingDrawing" xmlns:w10="urn:schemas-microsoft-com:office:word" xmlns:w="http://schemas.openxmlformats.org/wordprocessingml/2006/main" xmlns:w14="http://schemas.microsoft.com/office/word/2010/wordml" xmlns:w15="http://schemas.microsoft.com/office/word/2012/wordml" xmlns:w16cex="http://schemas.microsoft.com/office/word/2018/wordml/cex" xmlns:w16cid="http://schemas.microsoft.com/office/word/2016/wordml/cid" xmlns:w16="http://schemas.microsoft.com/office/word/2018/wordml" xmlns:w16du="http://schemas.microsoft.com/office/word/2023/wordml/word16du" xmlns:w16sdtdh="http://schemas.microsoft.com/office/word/2020/wordml/sdtdatahash" xmlns:w16se="http://schemas.microsoft.com/office/word/2015/wordml/symex" xmlns:wpg="http://schemas.microsoft.com/office/word/2010/wordprocessingGroup" xmlns:wpi="http://schemas.microsoft.com/office/word/2010/wordprocessingInk" xmlns:wne="http://schemas.microsoft.com/office/word/2006/wordml" xmlns:wps="http://schemas.microsoft.com/office/word/2010/wordprocessingShape" mc:Ignorable="w14 w15 w16se w16cid w16 w16cex w16sdtdh w16du wp14">
+  <w:endnote w:type="separator" w:id="-1">
+    <w:p>
+      <w:pPr>
+        <w:spacing w:after="0" w:line="240" w:lineRule="auto"/>
+      </w:pPr>
+      <w:r>
+        <w:separator/>
+      </w:r>
+    </w:p>
+  </w:endnote>
+  <w:endnote w:type="continuationSeparator" w:id="0">
+    <w:p>
+      <w:pPr>
+        <w:spacing w:after="0" w:line="240" w:lineRule="auto"/>
+      </w:pPr>
+      <w:r>
+        <w:continuationSeparator/>
+      </w:r>
+    </w:p>
+  </w:endnote>
+</w:endnotes>
+</file>
+
+<file path=word/footer1.xml><?xml version="1.0" encoding="utf-8"?>
+<w:ftr xmlns:wpc="http://schemas.microsoft.com/office/word/2010/wordprocessingCanvas" xmlns:cx="http://schemas.microsoft.com/office/drawing/2014/chartex" xmlns:cx1="http://schemas.microsoft.com/office/drawing/2015/9/8/chartex" xmlns:cx2="http://schemas.microsoft.com/office/drawing/2015/10/21/chartex" xmlns:cx3="http://schemas.microsoft.com/office/drawing/2016/5/9/chartex" xmlns:cx4="http://schemas.microsoft.com/office/drawing/2016/5/10/chartex" xmlns:cx5="http://schemas.microsoft.com/office/drawing/2016/5/11/chartex" xmlns:cx6="http://schemas.microsoft.com/office/drawing/2016/5/12/chartex" xmlns:cx7="http://schemas.microsoft.com/office/drawing/2016/5/13/chartex" xmlns:cx8="http://schemas.microsoft.com/office/drawing/2016/5/14/chartex" xmlns:mc="http://schemas.openxmlformats.org/markup-compatibility/2006" xmlns:aink="http://schemas.microsoft.com/office/drawing/2016/ink" xmlns:am3d="http://schemas.microsoft.com/office/drawing/2017/model3d" xmlns:o="urn:schemas-microsoft-com:office:office" xmlns:oel="http://schemas.microsoft.com/office/2019/extlst" xmlns:r="http://schemas.openxmlformats.org/officeDocument/2006/relationships" xmlns:m="http://schemas.openxmlformats.org/officeDocument/2006/math" xmlns:v="urn:schemas-microsoft-com:vml" xmlns:wp14="http://schemas.microsoft.com/office/word/2010/wordprocessingDrawing" xmlns:wp="http://schemas.openxmlformats.org/drawingml/2006/wordprocessingDrawing" xmlns:w10="urn:schemas-microsoft-com:office:word" xmlns:w="http://schemas.openxmlformats.org/wordprocessingml/2006/main" xmlns:w14="http://schemas.microsoft.com/office/word/2010/wordml" xmlns:w15="http://schemas.microsoft.com/office/word/2012/wordml" xmlns:w16cex="http://schemas.microsoft.com/office/word/2018/wordml/cex" xmlns:w16cid="http://schemas.microsoft.com/office/word/2016/wordml/cid" xmlns:w16="http://schemas.microsoft.com/office/word/2018/wordml" xmlns:w16du="http://schemas.microsoft.com/office/word/2023/wordml/word16du" xmlns:w16sdtdh="http://schemas.microsoft.com/office/word/2020/wordml/sdtdatahash" xmlns:w16se="http://schemas.microsoft.com/office/word/2015/wordml/symex" xmlns:wpg="http://schemas.microsoft.com/office/word/2010/wordprocessingGroup" xmlns:wpi="http://schemas.microsoft.com/office/word/2010/wordprocessingInk" xmlns:wne="http://schemas.microsoft.com/office/word/2006/wordml" xmlns:wps="http://schemas.microsoft.com/office/word/2010/wordprocessingShape" mc:Ignorable="w14 w15 w16se w16cid w16 w16cex w16sdtdh w16du wp14">
+  <w:sdt>
+    <w:sdtPr>
+      <w:id w:val="-736621518"/>
+      <w:docPartObj>
+        <w:docPartGallery w:val="Page Numbers (Bottom of Page)"/>
+        <w:docPartUnique/>
+      </w:docPartObj>
+    </w:sdtPr>
+    <w:sdtEndPr>
+      <w:rPr>
+        <w:rFonts w:ascii="Bodoni MT" w:hAnsi="Bodoni MT"/>
+      </w:rPr>
+    </w:sdtEndPr>
+    <w:sdtContent>
+      <w:p>
+        <w:pPr>
+          <w:pStyle w:val="Pidipagina"/>
+          <w:jc w:val="center"/>
+          <w:rPr>
+            <w:rFonts w:ascii="Bodoni MT" w:hAnsi="Bodoni MT"/>
+          </w:rPr>
+        </w:pPr>
+        <w:r>
+          <w:rPr>
+            <w:rFonts w:ascii="Bodoni MT" w:hAnsi="Bodoni MT"/>
+          </w:rPr>
+          <w:fldChar w:fldCharType="begin"/>
+        </w:r>
+        <w:r>
+          <w:rPr>
+            <w:rFonts w:ascii="Bodoni MT" w:hAnsi="Bodoni MT"/>
+          </w:rPr>
+          <w:instrText>PAGE   \* MERGEFORMAT</w:instrText>
+        </w:r>
+        <w:r>
+          <w:rPr>
+            <w:rFonts w:ascii="Bodoni MT" w:hAnsi="Bodoni MT"/>
+          </w:rPr>
+          <w:fldChar w:fldCharType="separate"/>
+        </w:r>
+        <w:r>
+          <w:rPr>
+            <w:rFonts w:ascii="Bodoni MT" w:hAnsi="Bodoni MT"/>
+          </w:rPr>
+          <w:t>2</w:t>
+        </w:r>
+        <w:r>
+          <w:rPr>
+            <w:rFonts w:ascii="Bodoni MT" w:hAnsi="Bodoni MT"/>
+          </w:rPr>
+          <w:fldChar w:fldCharType="end"/>
+        </w:r>
+      </w:p>
+    </w:sdtContent>
+  </w:sdt>
+  <w:p>
+    <w:pPr>
+      <w:pStyle w:val="Pidipagina"/>
+    </w:pPr>
+  </w:p>
+</w:ftr>
+</file>
+
+<file path=word/footnotes.xml><?xml version="1.0" encoding="utf-8"?>
+<w:footnotes xmlns:wpc="http://schemas.microsoft.com/office/word/2010/wordprocessingCanvas" xmlns:cx="http://schemas.microsoft.com/office/drawing/2014/chartex" xmlns:cx1="http://schemas.microsoft.com/office/drawing/2015/9/8/chartex" xmlns:cx2="http://schemas.microsoft.com/office/drawing/2015/10/21/chartex" xmlns:cx3="http://schemas.microsoft.com/office/drawing/2016/5/9/chartex" xmlns:cx4="http://schemas.microsoft.com/office/drawing/2016/5/10/chartex" xmlns:cx5="http://schemas.microsoft.com/office/drawing/2016/5/11/chartex" xmlns:cx6="http://schemas.microsoft.com/office/drawing/2016/5/12/chartex" xmlns:cx7="http://schemas.microsoft.com/office/drawing/2016/5/13/chartex" xmlns:cx8="http://schemas.microsoft.com/office/drawing/2016/5/14/chartex" xmlns:mc="http://schemas.openxmlformats.org/markup-compatibility/2006" xmlns:aink="http://schemas.microsoft.com/office/drawing/2016/ink" xmlns:am3d="http://schemas.microsoft.com/office/drawing/2017/model3d" xmlns:o="urn:schemas-microsoft-com:office:office" xmlns:oel="http://schemas.microsoft.com/office/2019/extlst" xmlns:r="http://schemas.openxmlformats.org/officeDocument/2006/relationships" xmlns:m="http://schemas.openxmlformats.org/officeDocument/2006/math" xmlns:v="urn:schemas-microsoft-com:vml" xmlns:wp14="http://schemas.microsoft.com/office/word/2010/wordprocessingDrawing" xmlns:wp="http://schemas.openxmlformats.org/drawingml/2006/wordprocessingDrawing" xmlns:w10="urn:schemas-microsoft-com:office:word" xmlns:w="http://schemas.openxmlformats.org/wordprocessingml/2006/main" xmlns:w14="http://schemas.microsoft.com/office/word/2010/wordml" xmlns:w15="http://schemas.microsoft.com/office/word/2012/wordml" xmlns:w16cex="http://schemas.microsoft.com/office/word/2018/wordml/cex" xmlns:w16cid="http://schemas.microsoft.com/office/word/2016/wordml/cid" xmlns:w16="http://schemas.microsoft.com/office/word/2018/wordml" xmlns:w16du="http://schemas.microsoft.com/office/word/2023/wordml/word16du" xmlns:w16sdtdh="http://schemas.microsoft.com/office/word/2020/wordml/sdtdatahash" xmlns:w16se="http://schemas.microsoft.com/office/word/2015/wordml/symex" xmlns:wpg="http://schemas.microsoft.com/office/word/2010/wordprocessingGroup" xmlns:wpi="http://schemas.microsoft.com/office/word/2010/wordprocessingInk" xmlns:wne="http://schemas.microsoft.com/office/word/2006/wordml" xmlns:wps="http://schemas.microsoft.com/office/word/2010/wordprocessingShape" mc:Ignorable="w14 w15 w16se w16cid w16 w16cex w16sdtdh w16du wp14">
+  <w:footnote w:type="separator" w:id="-1">
+    <w:p>
+      <w:pPr>
+        <w:spacing w:after="0" w:line="240" w:lineRule="auto"/>
+      </w:pPr>
+      <w:r>
+        <w:separator/>
+      </w:r>
+    </w:p>
+  </w:footnote>
+  <w:footnote w:type="continuationSeparator" w:id="0">
+    <w:p>
+      <w:pPr>
+        <w:spacing w:after="0" w:line="240" w:lineRule="auto"/>
+      </w:pPr>
+      <w:r>
+        <w:continuationSeparator/>
+      </w:r>
+    </w:p>
+  </w:footnote>
+</w:footnotes>
+</file>
+
+<file path=word/header1.xml><?xml version="1.0" encoding="utf-8"?>
+<w:hdr xmlns:wpc="http://schemas.microsoft.com/office/word/2010/wordprocessingCanvas" xmlns:cx="http://schemas.microsoft.com/office/drawing/2014/chartex" xmlns:cx1="http://schemas.microsoft.com/office/drawing/2015/9/8/chartex" xmlns:cx2="http://schemas.microsoft.com/office/drawing/2015/10/21/chartex" xmlns:cx3="http://schemas.microsoft.com/office/drawing/2016/5/9/chartex" xmlns:cx4="http://schemas.microsoft.com/office/drawing/2016/5/10/chartex" xmlns:cx5="http://schemas.microsoft.com/office/drawing/2016/5/11/chartex" xmlns:cx6="http://schemas.microsoft.com/office/drawing/2016/5/12/chartex" xmlns:cx7="http://schemas.microsoft.com/office/drawing/2016/5/13/chartex" xmlns:cx8="http://schemas.microsoft.com/office/drawing/2016/5/14/chartex" xmlns:mc="http://schemas.openxmlformats.org/markup-compatibility/2006" xmlns:aink="http://schemas.microsoft.com/office/drawing/2016/ink" xmlns:am3d="http://schemas.microsoft.com/office/drawing/2017/model3d" xmlns:o="urn:schemas-microsoft-com:office:office" xmlns:oel="http://schemas.microsoft.com/office/2019/extlst" xmlns:r="http://schemas.openxmlformats.org/officeDocument/2006/relationships" xmlns:m="http://schemas.openxmlformats.org/officeDocument/2006/math" xmlns:v="urn:schemas-microsoft-com:vml" xmlns:wp14="http://schemas.microsoft.com/office/word/2010/wordprocessingDrawing" xmlns:wp="http://schemas.openxmlformats.org/drawingml/2006/wordprocessingDrawing" xmlns:w10="urn:schemas-microsoft-com:office:word" xmlns:w="http://schemas.openxmlformats.org/wordprocessingml/2006/main" xmlns:w14="http://schemas.microsoft.com/office/word/2010/wordml" xmlns:w15="http://schemas.microsoft.com/office/word/2012/wordml" xmlns:w16cex="http://schemas.microsoft.com/office/word/2018/wordml/cex" xmlns:w16cid="http://schemas.microsoft.com/office/word/2016/wordml/cid" xmlns:w16="http://schemas.microsoft.com/office/word/2018/wordml" xmlns:w16du="http://schemas.microsoft.com/office/word/2023/wordml/word16du" xmlns:w16sdtdh="http://schemas.microsoft.com/office/word/2020/wordml/sdtdatahash" xmlns:w16se="http://schemas.microsoft.com/office/word/2015/wordml/symex" xmlns:wpg="http://schemas.microsoft.com/office/word/2010/wordprocessingGroup" xmlns:wpi="http://schemas.microsoft.com/office/word/2010/wordprocessingInk" xmlns:wne="http://schemas.microsoft.com/office/word/2006/wordml" xmlns:wps="http://schemas.microsoft.com/office/word/2010/wordprocessingShape" mc:Ignorable="w14 w15 w16se w16cid w16 w16cex w16sdtdh w16du wp14">
+  <w:p>
+    <w:pPr>
+      <w:pStyle w:val="Intestazione"/>
+      <w:rPr>
+        <w:rFonts w:ascii="Bodoni MT" w:hAnsi="Bodoni MT"/>
+      </w:rPr>
+    </w:pPr>
+    <w:r>
+      <w:rPr>
+        <w:rFonts w:ascii="Bodoni MT" w:hAnsi="Bodoni MT"/>
+      </w:rPr>
+      <w:ptab w:relativeTo="margin" w:alignment="center" w:leader="none"/>
+    </w:r>
+    <w:r>
+      <w:rPr>
+        <w:rFonts w:ascii="Bodoni MT" w:hAnsi="Bodoni MT"/>
+      </w:rPr>
+      <w:t>Project Plan</w:t>
+    </w:r>
+    <w:r>
+      <w:rPr>
+        <w:rFonts w:ascii="Bodoni MT" w:hAnsi="Bodoni MT"/>
+      </w:rPr>
+      <w:ptab w:relativeTo="margin" w:alignment="right" w:leader="none"/>
+    </w:r>
+  </w:p>
+</w:hdr>
 </file>
 
 <file path=word/styles.xml><?xml version="1.0" encoding="utf-8"?>
@@ -1548,6 +3079,50 @@
       <w:spacing w:val="5"/>
     </w:rPr>
   </w:style>
+  <w:style w:type="paragraph" w:styleId="Intestazione">
+    <w:name w:val="header"/>
+    <w:basedOn w:val="Normale"/>
+    <w:link w:val="IntestazioneCarattere"/>
+    <w:uiPriority w:val="99"/>
+    <w:unhideWhenUsed/>
+    <w:rsid w:val="0082336A"/>
+    <w:pPr>
+      <w:tabs>
+        <w:tab w:val="center" w:pos="4819"/>
+        <w:tab w:val="right" w:pos="9638"/>
+      </w:tabs>
+      <w:spacing w:after="0" w:line="240" w:lineRule="auto"/>
+    </w:pPr>
+  </w:style>
+  <w:style w:type="character" w:customStyle="1" w:styleId="IntestazioneCarattere">
+    <w:name w:val="Intestazione Carattere"/>
+    <w:basedOn w:val="Carpredefinitoparagrafo"/>
+    <w:link w:val="Intestazione"/>
+    <w:uiPriority w:val="99"/>
+    <w:rsid w:val="0082336A"/>
+  </w:style>
+  <w:style w:type="paragraph" w:styleId="Pidipagina">
+    <w:name w:val="footer"/>
+    <w:basedOn w:val="Normale"/>
+    <w:link w:val="PidipaginaCarattere"/>
+    <w:uiPriority w:val="99"/>
+    <w:unhideWhenUsed/>
+    <w:rsid w:val="0082336A"/>
+    <w:pPr>
+      <w:tabs>
+        <w:tab w:val="center" w:pos="4819"/>
+        <w:tab w:val="right" w:pos="9638"/>
+      </w:tabs>
+      <w:spacing w:after="0" w:line="240" w:lineRule="auto"/>
+    </w:pPr>
+  </w:style>
+  <w:style w:type="character" w:customStyle="1" w:styleId="PidipaginaCarattere">
+    <w:name w:val="Piè di pagina Carattere"/>
+    <w:basedOn w:val="Carpredefinitoparagrafo"/>
+    <w:link w:val="Pidipagina"/>
+    <w:uiPriority w:val="99"/>
+    <w:rsid w:val="0082336A"/>
+  </w:style>
 </w:styles>
 </file>
 

</xml_diff>

<commit_message>
aggiunte al project plan
aggiunte e modifiche al project plan

Co-Authored-By: MarcoValceschini <127782153+MarcoValceschini@users.noreply.github.com>
Co-Authored-By: GiacomoLocatelli <126594710+GiacomoLocatelli@users.noreply.github.com>
</commit_message>
<xml_diff>
--- a/UNIBite/documents/ProjectPlan.docx
+++ b/UNIBite/documents/ProjectPlan.docx
@@ -289,7 +289,7 @@
                     <pic:cNvPicPr/>
                   </pic:nvPicPr>
                   <pic:blipFill>
-                    <a:blip r:embed="rId6" cstate="print">
+                    <a:blip r:embed="rId8" cstate="print">
                       <a:extLst>
                         <a:ext uri="{28A0092B-C50C-407E-A947-70E740481C1C}">
                           <a14:useLocalDpi xmlns:a14="http://schemas.microsoft.com/office/drawing/2010/main" val="0"/>
@@ -1094,23 +1094,13 @@
         </w:rPr>
         <w:t xml:space="preserve"> in ogni </w:t>
       </w:r>
-      <w:proofErr w:type="spellStart"/>
-      <w:r>
-        <w:rPr>
-          <w:rFonts w:ascii="Bodoni MT" w:hAnsi="Bodoni MT" w:cs="Sans Serif Collection"/>
-          <w:sz w:val="26"/>
-          <w:szCs w:val="26"/>
-        </w:rPr>
-        <w:t>timebox</w:t>
-      </w:r>
-      <w:proofErr w:type="spellEnd"/>
-      <w:r>
-        <w:rPr>
-          <w:rFonts w:ascii="Bodoni MT" w:hAnsi="Bodoni MT" w:cs="Sans Serif Collection"/>
-          <w:sz w:val="26"/>
-          <w:szCs w:val="26"/>
-        </w:rPr>
-        <w:t xml:space="preserve">. </w:t>
+      <w:r>
+        <w:rPr>
+          <w:rFonts w:ascii="Bodoni MT" w:hAnsi="Bodoni MT" w:cs="Sans Serif Collection"/>
+          <w:sz w:val="26"/>
+          <w:szCs w:val="26"/>
+        </w:rPr>
+        <w:t xml:space="preserve">timebox. </w:t>
       </w:r>
       <w:proofErr w:type="gramStart"/>
       <w:r>
@@ -1311,7 +1301,15 @@
           <w:sz w:val="26"/>
           <w:szCs w:val="26"/>
         </w:rPr>
-        <w:t xml:space="preserve"> Language), che saranno definiti nella documentazione allegata. Per facilitare la collaborazione tra membri utilizzeremo l’IDE di Eclipse, </w:t>
+        <w:t xml:space="preserve"> Language), che saranno definiti nella documentazione allegata. Per facilitare la collaborazione tra membri utilizzeremo l’IDE di Eclipse</w:t>
+      </w:r>
+      <w:r>
+        <w:rPr>
+          <w:rFonts w:ascii="Bodoni MT" w:hAnsi="Bodoni MT" w:cs="Sans Serif Collection"/>
+          <w:sz w:val="26"/>
+          <w:szCs w:val="26"/>
+        </w:rPr>
+        <w:t xml:space="preserve"> </w:t>
       </w:r>
       <w:r>
         <w:rPr>
@@ -1320,28 +1318,8 @@
           <w:sz w:val="26"/>
           <w:szCs w:val="26"/>
         </w:rPr>
-        <w:t xml:space="preserve">un web framework opensource </w:t>
-      </w:r>
-      <w:r>
-        <w:rPr>
-          <w:rFonts w:ascii="Bodoni MT" w:hAnsi="Bodoni MT" w:cs="Sans Serif Collection"/>
-          <w:color w:val="FF0000"/>
-          <w:sz w:val="26"/>
-          <w:szCs w:val="26"/>
-        </w:rPr>
-        <w:t xml:space="preserve">chiamato </w:t>
-      </w:r>
-      <w:proofErr w:type="spellStart"/>
-      <w:r>
-        <w:rPr>
-          <w:rFonts w:ascii="Bodoni MT" w:hAnsi="Bodoni MT" w:cs="Sans Serif Collection"/>
-          <w:color w:val="FF0000"/>
-          <w:sz w:val="26"/>
-          <w:szCs w:val="26"/>
-        </w:rPr>
-        <w:t>Vaadin</w:t>
-      </w:r>
-      <w:proofErr w:type="spellEnd"/>
+        <w:t>e la sua estensione di WindowBuilder</w:t>
+      </w:r>
       <w:r>
         <w:rPr>
           <w:rFonts w:ascii="Bodoni MT" w:hAnsi="Bodoni MT" w:cs="Sans Serif Collection"/>
@@ -1492,25 +1470,7 @@
           <w:sz w:val="26"/>
           <w:szCs w:val="26"/>
         </w:rPr>
-        <w:t xml:space="preserve"> stabilite all’interno del metodo </w:t>
-      </w:r>
-      <w:proofErr w:type="spellStart"/>
-      <w:r>
-        <w:rPr>
-          <w:rFonts w:ascii="Bodoni MT" w:hAnsi="Bodoni MT" w:cs="Sans Serif Collection"/>
-          <w:sz w:val="26"/>
-          <w:szCs w:val="26"/>
-        </w:rPr>
-        <w:t>MoSCoW</w:t>
-      </w:r>
-      <w:proofErr w:type="spellEnd"/>
-      <w:r>
-        <w:rPr>
-          <w:rFonts w:ascii="Bodoni MT" w:hAnsi="Bodoni MT" w:cs="Sans Serif Collection"/>
-          <w:sz w:val="26"/>
-          <w:szCs w:val="26"/>
-        </w:rPr>
-        <w:t>. I membri si obbligano a</w:t>
+        <w:t xml:space="preserve"> stabilite all’interno del metodo MoSCoW. I membri si obbligano a</w:t>
       </w:r>
       <w:r>
         <w:rPr>
@@ -1542,18 +1502,8 @@
           <w:sz w:val="26"/>
           <w:szCs w:val="26"/>
         </w:rPr>
-        <w:t xml:space="preserve">di ogni </w:t>
-      </w:r>
-      <w:proofErr w:type="spellStart"/>
-      <w:r>
-        <w:rPr>
-          <w:rFonts w:ascii="Bodoni MT" w:hAnsi="Bodoni MT" w:cs="Sans Serif Collection"/>
-          <w:sz w:val="26"/>
-          <w:szCs w:val="26"/>
-        </w:rPr>
-        <w:t>timebox</w:t>
-      </w:r>
-      <w:proofErr w:type="spellEnd"/>
+        <w:t>di ogni timebox</w:t>
+      </w:r>
       <w:r>
         <w:rPr>
           <w:rFonts w:ascii="Bodoni MT" w:hAnsi="Bodoni MT" w:cs="Sans Serif Collection"/>
@@ -1568,25 +1518,7 @@
           <w:sz w:val="26"/>
           <w:szCs w:val="26"/>
         </w:rPr>
-        <w:t xml:space="preserve">Viene quindi redatta alla fine di ogni </w:t>
-      </w:r>
-      <w:proofErr w:type="spellStart"/>
-      <w:r>
-        <w:rPr>
-          <w:rFonts w:ascii="Bodoni MT" w:hAnsi="Bodoni MT" w:cs="Sans Serif Collection"/>
-          <w:sz w:val="26"/>
-          <w:szCs w:val="26"/>
-        </w:rPr>
-        <w:t>timebox</w:t>
-      </w:r>
-      <w:proofErr w:type="spellEnd"/>
-      <w:r>
-        <w:rPr>
-          <w:rFonts w:ascii="Bodoni MT" w:hAnsi="Bodoni MT" w:cs="Sans Serif Collection"/>
-          <w:sz w:val="26"/>
-          <w:szCs w:val="26"/>
-        </w:rPr>
-        <w:t xml:space="preserve"> una relazione di sintesi sullo stato di avanzamento. </w:t>
+        <w:t xml:space="preserve">Viene quindi redatta alla fine di ogni timebox una relazione di sintesi sullo stato di avanzamento. </w:t>
       </w:r>
       <w:r>
         <w:rPr>
@@ -1698,23 +1630,7 @@
           <w:sz w:val="26"/>
           <w:szCs w:val="26"/>
         </w:rPr>
-        <w:t xml:space="preserve"> su cui è caricato il database locale </w:t>
-      </w:r>
-      <w:r>
-        <w:rPr>
-          <w:rFonts w:ascii="Bodoni MT" w:hAnsi="Bodoni MT" w:cs="Sans Serif Collection"/>
-          <w:sz w:val="26"/>
-          <w:szCs w:val="26"/>
-        </w:rPr>
-        <w:t>è la perdita dei dati di registrazione che gli utenti, nel tempo, hanno inserito nel sistema</w:t>
-      </w:r>
-      <w:r>
-        <w:rPr>
-          <w:rFonts w:ascii="Bodoni MT" w:hAnsi="Bodoni MT" w:cs="Sans Serif Collection"/>
-          <w:sz w:val="26"/>
-          <w:szCs w:val="26"/>
-        </w:rPr>
-        <w:t>.</w:t>
+        <w:t xml:space="preserve"> su cui è caricato il database locale è la perdita dei dati di registrazione che gli utenti, nel tempo, hanno inserito nel sistema.</w:t>
       </w:r>
       <w:r>
         <w:rPr>
@@ -1856,25 +1772,7 @@
           <w:sz w:val="26"/>
           <w:szCs w:val="26"/>
         </w:rPr>
-        <w:t xml:space="preserve">Per quanto riguarda la gestione del controllo della versione e della configurazione utilizzeremo i tools di </w:t>
-      </w:r>
-      <w:proofErr w:type="spellStart"/>
-      <w:r>
-        <w:rPr>
-          <w:rFonts w:ascii="Bodoni MT" w:hAnsi="Bodoni MT" w:cs="Sans Serif Collection"/>
-          <w:sz w:val="26"/>
-          <w:szCs w:val="26"/>
-        </w:rPr>
-        <w:t>Git</w:t>
-      </w:r>
-      <w:proofErr w:type="spellEnd"/>
-      <w:r>
-        <w:rPr>
-          <w:rFonts w:ascii="Bodoni MT" w:hAnsi="Bodoni MT" w:cs="Sans Serif Collection"/>
-          <w:sz w:val="26"/>
-          <w:szCs w:val="26"/>
-        </w:rPr>
-        <w:t xml:space="preserve"> e GitHub, che permetteranno di mantenere uno storico delle </w:t>
+        <w:t xml:space="preserve">Per quanto riguarda la gestione del controllo della versione e della configurazione utilizzeremo i tools di Git e GitHub, che permetteranno di mantenere uno storico delle </w:t>
       </w:r>
       <w:r>
         <w:rPr>
@@ -1892,43 +1790,39 @@
           <w:szCs w:val="26"/>
         </w:rPr>
         <w:br/>
-        <w:t xml:space="preserve">Nella fase di ingegneria dei requisiti verrà effettuato il processo di </w:t>
-      </w:r>
-      <w:proofErr w:type="spellStart"/>
-      <w:r>
-        <w:rPr>
-          <w:rFonts w:ascii="Bodoni MT" w:hAnsi="Bodoni MT" w:cs="Sans Serif Collection"/>
-          <w:sz w:val="26"/>
-          <w:szCs w:val="26"/>
-        </w:rPr>
-        <w:t>elicitazione</w:t>
-      </w:r>
-      <w:proofErr w:type="spellEnd"/>
-      <w:r>
-        <w:rPr>
-          <w:rFonts w:ascii="Bodoni MT" w:hAnsi="Bodoni MT" w:cs="Sans Serif Collection"/>
-          <w:sz w:val="26"/>
-          <w:szCs w:val="26"/>
-        </w:rPr>
-        <w:t xml:space="preserve"> dei requisiti, tramite la tecnica dell’analisi dello scenario, derivazione da un sistema esistente (si prende spunto dall’idea dei totem all’interno dei </w:t>
-      </w:r>
-      <w:proofErr w:type="spellStart"/>
-      <w:r>
-        <w:rPr>
-          <w:rFonts w:ascii="Bodoni MT" w:hAnsi="Bodoni MT" w:cs="Sans Serif Collection"/>
-          <w:sz w:val="26"/>
-          <w:szCs w:val="26"/>
-        </w:rPr>
-        <w:t>FastFood</w:t>
-      </w:r>
-      <w:proofErr w:type="spellEnd"/>
-      <w:r>
-        <w:rPr>
-          <w:rFonts w:ascii="Bodoni MT" w:hAnsi="Bodoni MT" w:cs="Sans Serif Collection"/>
-          <w:sz w:val="26"/>
-          <w:szCs w:val="26"/>
-        </w:rPr>
-        <w:t>) e della prototipazione.</w:t>
+        <w:t xml:space="preserve">Nella fase di ingegneria dei requisiti verrà effettuato il processo di elicitazione dei requisiti, tramite la tecnica dell’analisi dello scenario, </w:t>
+      </w:r>
+      <w:r>
+        <w:rPr>
+          <w:rFonts w:ascii="Bodoni MT" w:hAnsi="Bodoni MT" w:cs="Sans Serif Collection"/>
+          <w:sz w:val="26"/>
+          <w:szCs w:val="26"/>
+        </w:rPr>
+        <w:t xml:space="preserve">della </w:t>
+      </w:r>
+      <w:r>
+        <w:rPr>
+          <w:rFonts w:ascii="Bodoni MT" w:hAnsi="Bodoni MT" w:cs="Sans Serif Collection"/>
+          <w:sz w:val="26"/>
+          <w:szCs w:val="26"/>
+        </w:rPr>
+        <w:t xml:space="preserve">derivazione da un sistema esistente (si prende spunto dall’idea dei totem all’interno dei </w:t>
+      </w:r>
+      <w:r>
+        <w:rPr>
+          <w:rFonts w:ascii="Bodoni MT" w:hAnsi="Bodoni MT" w:cs="Sans Serif Collection"/>
+          <w:sz w:val="26"/>
+          <w:szCs w:val="26"/>
+        </w:rPr>
+        <w:t>fast f</w:t>
+      </w:r>
+      <w:r>
+        <w:rPr>
+          <w:rFonts w:ascii="Bodoni MT" w:hAnsi="Bodoni MT" w:cs="Sans Serif Collection"/>
+          <w:sz w:val="26"/>
+          <w:szCs w:val="26"/>
+        </w:rPr>
+        <w:t>ood) e della prototipazione.</w:t>
       </w:r>
       <w:r>
         <w:rPr>
@@ -1937,25 +1831,7 @@
           <w:szCs w:val="26"/>
         </w:rPr>
         <w:br/>
-        <w:t xml:space="preserve">Come detto precedentemente, nella fase di implementazione baseremo l’ordine delle attività da seguire sul metodo </w:t>
-      </w:r>
-      <w:proofErr w:type="spellStart"/>
-      <w:r>
-        <w:rPr>
-          <w:rFonts w:ascii="Bodoni MT" w:hAnsi="Bodoni MT" w:cs="Sans Serif Collection"/>
-          <w:sz w:val="26"/>
-          <w:szCs w:val="26"/>
-        </w:rPr>
-        <w:t>MoSCoW</w:t>
-      </w:r>
-      <w:proofErr w:type="spellEnd"/>
-      <w:r>
-        <w:rPr>
-          <w:rFonts w:ascii="Bodoni MT" w:hAnsi="Bodoni MT" w:cs="Sans Serif Collection"/>
-          <w:sz w:val="26"/>
-          <w:szCs w:val="26"/>
-        </w:rPr>
-        <w:t xml:space="preserve">. </w:t>
+        <w:t xml:space="preserve">Come detto precedentemente, nella fase di implementazione baseremo l’ordine delle attività da seguire sul metodo MoSCoW. </w:t>
       </w:r>
       <w:r>
         <w:rPr>
@@ -1968,11 +1844,37 @@
       <w:r>
         <w:rPr>
           <w:rFonts w:ascii="Bodoni MT" w:hAnsi="Bodoni MT" w:cs="Sans Serif Collection"/>
+          <w:sz w:val="26"/>
+          <w:szCs w:val="26"/>
+        </w:rPr>
+        <w:br/>
+      </w:r>
+      <w:r>
+        <w:rPr>
+          <w:rFonts w:ascii="Bodoni MT" w:hAnsi="Bodoni MT" w:cs="Sans Serif Collection"/>
           <w:color w:val="FF0000"/>
           <w:sz w:val="26"/>
           <w:szCs w:val="26"/>
         </w:rPr>
-        <w:t>Da finire</w:t>
+        <w:t>Nella fase di progettazione</w:t>
+      </w:r>
+      <w:r>
+        <w:rPr>
+          <w:rFonts w:ascii="Bodoni MT" w:hAnsi="Bodoni MT" w:cs="Sans Serif Collection"/>
+          <w:color w:val="C00000"/>
+          <w:sz w:val="26"/>
+          <w:szCs w:val="26"/>
+        </w:rPr>
+        <w:br/>
+      </w:r>
+      <w:r>
+        <w:rPr>
+          <w:rFonts w:ascii="Bodoni MT" w:hAnsi="Bodoni MT" w:cs="Sans Serif Collection"/>
+          <w:color w:val="FF0000"/>
+          <w:sz w:val="26"/>
+          <w:szCs w:val="26"/>
+        </w:rPr>
+        <w:t>Per quanto riguarda infine la fase di testing…</w:t>
       </w:r>
     </w:p>
     <w:p>
@@ -1987,26 +1889,997 @@
     <w:p>
       <w:pPr>
         <w:rPr>
-          <w:rFonts w:ascii="Times New Roman" w:hAnsi="Times New Roman" w:cs="Times New Roman"/>
-          <w:sz w:val="24"/>
-          <w:szCs w:val="24"/>
-        </w:rPr>
-      </w:pPr>
-    </w:p>
-    <w:p>
-      <w:pPr>
-        <w:rPr>
-          <w:rFonts w:ascii="Times New Roman" w:hAnsi="Times New Roman" w:cs="Times New Roman"/>
-          <w:b/>
-          <w:bCs/>
-          <w:sz w:val="24"/>
-          <w:szCs w:val="24"/>
-        </w:rPr>
-      </w:pPr>
+          <w:rFonts w:ascii="Bodoni MT" w:hAnsi="Bodoni MT" w:cs="Times New Roman"/>
+          <w:b/>
+          <w:bCs/>
+          <w:sz w:val="30"/>
+          <w:szCs w:val="30"/>
+        </w:rPr>
+      </w:pPr>
+      <w:r>
+        <w:rPr>
+          <w:rFonts w:ascii="Bodoni MT" w:hAnsi="Bodoni MT" w:cs="Times New Roman"/>
+          <w:b/>
+          <w:bCs/>
+          <w:sz w:val="30"/>
+          <w:szCs w:val="30"/>
+        </w:rPr>
+        <w:t>9</w:t>
+      </w:r>
+      <w:r>
+        <w:rPr>
+          <w:rFonts w:ascii="Bodoni MT" w:hAnsi="Bodoni MT" w:cs="Times New Roman"/>
+          <w:b/>
+          <w:bCs/>
+          <w:sz w:val="30"/>
+          <w:szCs w:val="30"/>
+        </w:rPr>
+        <w:tab/>
+        <w:t>Garanzie di qualità</w:t>
+      </w:r>
+    </w:p>
+    <w:p>
+      <w:pPr>
+        <w:rPr>
+          <w:rFonts w:ascii="Bodoni MT" w:hAnsi="Bodoni MT" w:cs="Times New Roman"/>
+          <w:sz w:val="26"/>
+          <w:szCs w:val="26"/>
+        </w:rPr>
+      </w:pPr>
+      <w:r>
+        <w:rPr>
+          <w:rFonts w:ascii="Bodoni MT" w:hAnsi="Bodoni MT" w:cs="Times New Roman"/>
+          <w:sz w:val="26"/>
+          <w:szCs w:val="26"/>
+        </w:rPr>
+        <w:t xml:space="preserve">Per garantire che il sistema sia di ottima qualità, esso sarà fondato sui fattori di qualità </w:t>
+      </w:r>
+      <w:r>
+        <w:rPr>
+          <w:rFonts w:ascii="Bodoni MT" w:hAnsi="Bodoni MT" w:cs="Times New Roman"/>
+          <w:sz w:val="26"/>
+          <w:szCs w:val="26"/>
+        </w:rPr>
+        <w:t xml:space="preserve">di McCall. </w:t>
+      </w:r>
+      <w:r>
+        <w:rPr>
+          <w:rFonts w:ascii="Bodoni MT" w:hAnsi="Bodoni MT" w:cs="Times New Roman"/>
+          <w:sz w:val="26"/>
+          <w:szCs w:val="26"/>
+        </w:rPr>
+        <w:t>Il progetto, infatti, si basa sui criteri chiave di:</w:t>
+      </w:r>
+    </w:p>
+    <w:p>
+      <w:pPr>
+        <w:pStyle w:val="Paragrafoelenco"/>
+        <w:numPr>
+          <w:ilvl w:val="0"/>
+          <w:numId w:val="2"/>
+        </w:numPr>
+        <w:rPr>
+          <w:rFonts w:ascii="Bodoni MT" w:hAnsi="Bodoni MT" w:cs="Times New Roman"/>
+          <w:sz w:val="26"/>
+          <w:szCs w:val="26"/>
+        </w:rPr>
+      </w:pPr>
+      <w:r>
+        <w:rPr>
+          <w:rFonts w:ascii="Bodoni MT" w:hAnsi="Bodoni MT" w:cs="Times New Roman"/>
+          <w:sz w:val="26"/>
+          <w:szCs w:val="26"/>
+        </w:rPr>
+        <w:t>Correttezza, in quanto vogliamo che esso risponda alle specifiche identificate all’interno della specifica dei requisiti e che possa quindi essere in grado di soddisfare l’obiettivo principale, ovvero il semplificare e velocizzare il servizio;</w:t>
+      </w:r>
+    </w:p>
+    <w:p>
+      <w:pPr>
+        <w:pStyle w:val="Paragrafoelenco"/>
+        <w:numPr>
+          <w:ilvl w:val="0"/>
+          <w:numId w:val="2"/>
+        </w:numPr>
+        <w:rPr>
+          <w:rFonts w:ascii="Bodoni MT" w:hAnsi="Bodoni MT" w:cs="Times New Roman"/>
+          <w:sz w:val="26"/>
+          <w:szCs w:val="26"/>
+        </w:rPr>
+      </w:pPr>
+      <w:r>
+        <w:rPr>
+          <w:rFonts w:ascii="Bodoni MT" w:hAnsi="Bodoni MT" w:cs="Times New Roman"/>
+          <w:sz w:val="26"/>
+          <w:szCs w:val="26"/>
+        </w:rPr>
+        <w:t xml:space="preserve">Affidabilità, </w:t>
+      </w:r>
+      <w:r>
+        <w:rPr>
+          <w:rFonts w:ascii="Bodoni MT" w:hAnsi="Bodoni MT" w:cs="Times New Roman"/>
+          <w:color w:val="FF0000"/>
+          <w:sz w:val="26"/>
+          <w:szCs w:val="26"/>
+        </w:rPr>
+        <w:t>per fare in modo che il progetto sia sempre in grado di garantire il corretto svolgimento del servizio, senza creare errori che possano portare a problemi di livello economico-organizzativo</w:t>
+      </w:r>
+      <w:r>
+        <w:rPr>
+          <w:rFonts w:ascii="Bodoni MT" w:hAnsi="Bodoni MT" w:cs="Times New Roman"/>
+          <w:sz w:val="26"/>
+          <w:szCs w:val="26"/>
+        </w:rPr>
+        <w:t>;</w:t>
+      </w:r>
+    </w:p>
+    <w:p>
+      <w:pPr>
+        <w:pStyle w:val="Paragrafoelenco"/>
+        <w:numPr>
+          <w:ilvl w:val="0"/>
+          <w:numId w:val="2"/>
+        </w:numPr>
+        <w:rPr>
+          <w:rFonts w:ascii="Bodoni MT" w:hAnsi="Bodoni MT" w:cs="Times New Roman"/>
+          <w:sz w:val="26"/>
+          <w:szCs w:val="26"/>
+        </w:rPr>
+      </w:pPr>
+      <w:r>
+        <w:rPr>
+          <w:rFonts w:ascii="Bodoni MT" w:hAnsi="Bodoni MT" w:cs="Times New Roman"/>
+          <w:sz w:val="26"/>
+          <w:szCs w:val="26"/>
+        </w:rPr>
+        <w:t xml:space="preserve">Integrità, per garantire che gli accessi riservati al personale all’interno del sistema di modifiche vengano eseguiti in modo sicuro, evitando quindi che persone non autorizzate accedano a quest’area. Si vuole inoltre che studenti e docenti accedano con le loro relative credenziali e che queste mantengano un livello di sicurezza adeguato; </w:t>
+      </w:r>
+    </w:p>
+    <w:p>
+      <w:pPr>
+        <w:pStyle w:val="Paragrafoelenco"/>
+        <w:numPr>
+          <w:ilvl w:val="0"/>
+          <w:numId w:val="2"/>
+        </w:numPr>
+        <w:rPr>
+          <w:rFonts w:ascii="Bodoni MT" w:hAnsi="Bodoni MT" w:cs="Times New Roman"/>
+          <w:sz w:val="26"/>
+          <w:szCs w:val="26"/>
+        </w:rPr>
+      </w:pPr>
+      <w:r>
+        <w:rPr>
+          <w:rFonts w:ascii="Bodoni MT" w:hAnsi="Bodoni MT" w:cs="Times New Roman"/>
+          <w:sz w:val="26"/>
+          <w:szCs w:val="26"/>
+        </w:rPr>
+        <w:t>Usabilità, si vuole garantire che le interfacce siano di facile comprensione sia dal lato d</w:t>
+      </w:r>
+      <w:r>
+        <w:rPr>
+          <w:rFonts w:ascii="Bodoni MT" w:hAnsi="Bodoni MT" w:cs="Times New Roman"/>
+          <w:sz w:val="26"/>
+          <w:szCs w:val="26"/>
+        </w:rPr>
+        <w:t>egli utenti</w:t>
+      </w:r>
+      <w:r>
+        <w:rPr>
+          <w:rFonts w:ascii="Bodoni MT" w:hAnsi="Bodoni MT" w:cs="Times New Roman"/>
+          <w:sz w:val="26"/>
+          <w:szCs w:val="26"/>
+        </w:rPr>
+        <w:t>, che dal lato del personale</w:t>
+      </w:r>
+      <w:r>
+        <w:rPr>
+          <w:rFonts w:ascii="Bodoni MT" w:hAnsi="Bodoni MT" w:cs="Times New Roman"/>
+          <w:sz w:val="26"/>
+          <w:szCs w:val="26"/>
+        </w:rPr>
+        <w:t>, in modo da poter velocizzare il processo;</w:t>
+      </w:r>
+    </w:p>
+    <w:p>
+      <w:pPr>
+        <w:pStyle w:val="Paragrafoelenco"/>
+        <w:numPr>
+          <w:ilvl w:val="0"/>
+          <w:numId w:val="2"/>
+        </w:numPr>
+        <w:rPr>
+          <w:rFonts w:ascii="Bodoni MT" w:hAnsi="Bodoni MT" w:cs="Times New Roman"/>
+          <w:sz w:val="26"/>
+          <w:szCs w:val="26"/>
+        </w:rPr>
+      </w:pPr>
+      <w:r>
+        <w:rPr>
+          <w:rFonts w:ascii="Bodoni MT" w:hAnsi="Bodoni MT" w:cs="Times New Roman"/>
+          <w:sz w:val="26"/>
+          <w:szCs w:val="26"/>
+        </w:rPr>
+        <w:t>Manutenibilità</w:t>
+      </w:r>
+      <w:r>
+        <w:rPr>
+          <w:rFonts w:ascii="Bodoni MT" w:hAnsi="Bodoni MT" w:cs="Times New Roman"/>
+          <w:sz w:val="26"/>
+          <w:szCs w:val="26"/>
+        </w:rPr>
+        <w:t>, per garantire che il sistema possa essere integrato con modifiche in caso di rilevamento di errori e per effettuare migliorie anche dopo la consegna del lavoro.</w:t>
+      </w:r>
+    </w:p>
+    <w:p>
+      <w:pPr>
+        <w:rPr>
+          <w:rFonts w:ascii="Bodoni MT" w:hAnsi="Bodoni MT" w:cs="Times New Roman"/>
+          <w:sz w:val="26"/>
+          <w:szCs w:val="26"/>
+        </w:rPr>
+      </w:pPr>
+    </w:p>
+    <w:p>
+      <w:pPr>
+        <w:rPr>
+          <w:rFonts w:ascii="Bodoni MT" w:hAnsi="Bodoni MT" w:cs="Times New Roman"/>
+          <w:b/>
+          <w:bCs/>
+          <w:sz w:val="30"/>
+          <w:szCs w:val="30"/>
+        </w:rPr>
+      </w:pPr>
+      <w:r>
+        <w:rPr>
+          <w:rFonts w:ascii="Bodoni MT" w:hAnsi="Bodoni MT" w:cs="Times New Roman"/>
+          <w:b/>
+          <w:bCs/>
+          <w:sz w:val="30"/>
+          <w:szCs w:val="30"/>
+        </w:rPr>
+        <w:t>10</w:t>
+      </w:r>
+      <w:r>
+        <w:rPr>
+          <w:rFonts w:ascii="Bodoni MT" w:hAnsi="Bodoni MT" w:cs="Times New Roman"/>
+          <w:b/>
+          <w:bCs/>
+          <w:sz w:val="30"/>
+          <w:szCs w:val="30"/>
+        </w:rPr>
+        <w:tab/>
+        <w:t>Pacchetti di lavoro</w:t>
+      </w:r>
+    </w:p>
+    <w:p>
+      <w:pPr>
+        <w:rPr>
+          <w:rFonts w:ascii="Bodoni MT" w:hAnsi="Bodoni MT" w:cs="Times New Roman"/>
+          <w:sz w:val="26"/>
+          <w:szCs w:val="26"/>
+        </w:rPr>
+      </w:pPr>
+      <w:r>
+        <w:rPr>
+          <w:rFonts w:ascii="Bodoni MT" w:hAnsi="Bodoni MT" w:cs="Times New Roman"/>
+          <w:sz w:val="26"/>
+          <w:szCs w:val="26"/>
+        </w:rPr>
+        <w:t>Il lavoro viene suddiviso in slot lavorativi con diversi obiettivi determinati dai timebox.</w:t>
+      </w:r>
+    </w:p>
+    <w:p>
+      <w:pPr>
+        <w:rPr>
+          <w:rFonts w:ascii="Bodoni MT" w:hAnsi="Bodoni MT" w:cs="Times New Roman"/>
+          <w:sz w:val="26"/>
+          <w:szCs w:val="26"/>
+        </w:rPr>
+      </w:pPr>
+    </w:p>
+    <w:p>
+      <w:pPr>
+        <w:rPr>
+          <w:rFonts w:ascii="Bodoni MT" w:hAnsi="Bodoni MT" w:cs="Times New Roman"/>
+          <w:b/>
+          <w:bCs/>
+          <w:sz w:val="30"/>
+          <w:szCs w:val="30"/>
+        </w:rPr>
+      </w:pPr>
+    </w:p>
+    <w:p>
+      <w:pPr>
+        <w:rPr>
+          <w:rFonts w:ascii="Bodoni MT" w:hAnsi="Bodoni MT" w:cs="Times New Roman"/>
+          <w:b/>
+          <w:bCs/>
+          <w:sz w:val="30"/>
+          <w:szCs w:val="30"/>
+        </w:rPr>
+      </w:pPr>
+    </w:p>
+    <w:p>
+      <w:pPr>
+        <w:rPr>
+          <w:rFonts w:ascii="Bodoni MT" w:hAnsi="Bodoni MT" w:cs="Times New Roman"/>
+          <w:b/>
+          <w:bCs/>
+          <w:sz w:val="30"/>
+          <w:szCs w:val="30"/>
+        </w:rPr>
+      </w:pPr>
+      <w:r>
+        <w:rPr>
+          <w:rFonts w:ascii="Bodoni MT" w:hAnsi="Bodoni MT" w:cs="Times New Roman"/>
+          <w:b/>
+          <w:bCs/>
+          <w:sz w:val="30"/>
+          <w:szCs w:val="30"/>
+        </w:rPr>
+        <w:lastRenderedPageBreak/>
+        <w:t>11</w:t>
+      </w:r>
+      <w:r>
+        <w:rPr>
+          <w:rFonts w:ascii="Bodoni MT" w:hAnsi="Bodoni MT" w:cs="Times New Roman"/>
+          <w:b/>
+          <w:bCs/>
+          <w:sz w:val="30"/>
+          <w:szCs w:val="30"/>
+        </w:rPr>
+        <w:tab/>
+        <w:t>Risorse</w:t>
+      </w:r>
+    </w:p>
+    <w:p>
+      <w:pPr>
+        <w:rPr>
+          <w:rFonts w:ascii="Bodoni MT" w:hAnsi="Bodoni MT" w:cs="Times New Roman"/>
+          <w:sz w:val="26"/>
+          <w:szCs w:val="26"/>
+        </w:rPr>
+      </w:pPr>
+      <w:r>
+        <w:rPr>
+          <w:rFonts w:ascii="Bodoni MT" w:hAnsi="Bodoni MT" w:cs="Times New Roman"/>
+          <w:sz w:val="26"/>
+          <w:szCs w:val="26"/>
+        </w:rPr>
+        <w:t xml:space="preserve">Dal punto di vista dell’hardware sono utilizzati tre personal computer, su cui sono </w:t>
+      </w:r>
+      <w:r>
+        <w:rPr>
+          <w:rFonts w:ascii="Bodoni MT" w:hAnsi="Bodoni MT" w:cs="Times New Roman"/>
+          <w:sz w:val="26"/>
+          <w:szCs w:val="26"/>
+        </w:rPr>
+        <w:t>utilizzate la piattaforma Git e GitHub, ed è installato</w:t>
+      </w:r>
+      <w:r>
+        <w:rPr>
+          <w:rFonts w:ascii="Bodoni MT" w:hAnsi="Bodoni MT" w:cs="Times New Roman"/>
+          <w:sz w:val="26"/>
+          <w:szCs w:val="26"/>
+        </w:rPr>
+        <w:t xml:space="preserve"> il software Eclipse IDE per la programmazione con linguaggio Java e con le sue estensioni di:</w:t>
+      </w:r>
+    </w:p>
+    <w:p>
+      <w:pPr>
+        <w:pStyle w:val="Paragrafoelenco"/>
+        <w:numPr>
+          <w:ilvl w:val="0"/>
+          <w:numId w:val="4"/>
+        </w:numPr>
+        <w:rPr>
+          <w:rFonts w:ascii="Bodoni MT" w:hAnsi="Bodoni MT" w:cs="Times New Roman"/>
+          <w:sz w:val="26"/>
+          <w:szCs w:val="26"/>
+        </w:rPr>
+      </w:pPr>
+      <w:r>
+        <w:rPr>
+          <w:rFonts w:ascii="Bodoni MT" w:hAnsi="Bodoni MT" w:cs="Times New Roman"/>
+          <w:sz w:val="26"/>
+          <w:szCs w:val="26"/>
+        </w:rPr>
+        <w:t xml:space="preserve">Maven per gestire il progetto software e per poterlo spostare da un ambiente ad un altro </w:t>
+      </w:r>
+      <w:r>
+        <w:rPr>
+          <w:rFonts w:ascii="Bodoni MT" w:hAnsi="Bodoni MT" w:cs="Times New Roman"/>
+          <w:sz w:val="26"/>
+          <w:szCs w:val="26"/>
+        </w:rPr>
+        <w:t>avendo sicurezza di avere sempre le stesse versioni delle librerie;</w:t>
+      </w:r>
+      <w:r>
+        <w:rPr>
+          <w:rFonts w:ascii="Bodoni MT" w:hAnsi="Bodoni MT" w:cs="Times New Roman"/>
+          <w:sz w:val="26"/>
+          <w:szCs w:val="26"/>
+        </w:rPr>
+        <w:t xml:space="preserve"> </w:t>
+      </w:r>
+    </w:p>
+    <w:p>
+      <w:pPr>
+        <w:pStyle w:val="Paragrafoelenco"/>
+        <w:numPr>
+          <w:ilvl w:val="0"/>
+          <w:numId w:val="4"/>
+        </w:numPr>
+        <w:rPr>
+          <w:rFonts w:ascii="Bodoni MT" w:hAnsi="Bodoni MT" w:cs="Times New Roman"/>
+          <w:sz w:val="26"/>
+          <w:szCs w:val="26"/>
+        </w:rPr>
+      </w:pPr>
+      <w:r>
+        <w:rPr>
+          <w:rFonts w:ascii="Bodoni MT" w:hAnsi="Bodoni MT" w:cs="Times New Roman"/>
+          <w:sz w:val="26"/>
+          <w:szCs w:val="26"/>
+        </w:rPr>
+        <w:t xml:space="preserve">WindowBuilder per quanto riguarda </w:t>
+      </w:r>
+      <w:r>
+        <w:rPr>
+          <w:rFonts w:ascii="Bodoni MT" w:hAnsi="Bodoni MT" w:cs="Times New Roman"/>
+          <w:sz w:val="26"/>
+          <w:szCs w:val="26"/>
+        </w:rPr>
+        <w:t>la gestione dell’interfaccia grafica;</w:t>
+      </w:r>
+    </w:p>
+    <w:p>
+      <w:pPr>
+        <w:pStyle w:val="Paragrafoelenco"/>
+        <w:numPr>
+          <w:ilvl w:val="0"/>
+          <w:numId w:val="4"/>
+        </w:numPr>
+        <w:rPr>
+          <w:rFonts w:ascii="Bodoni MT" w:hAnsi="Bodoni MT" w:cs="Times New Roman"/>
+          <w:sz w:val="26"/>
+          <w:szCs w:val="26"/>
+        </w:rPr>
+      </w:pPr>
+      <w:r>
+        <w:rPr>
+          <w:rFonts w:ascii="Bodoni MT" w:hAnsi="Bodoni MT" w:cs="Times New Roman"/>
+          <w:sz w:val="26"/>
+          <w:szCs w:val="26"/>
+        </w:rPr>
+        <w:t>Papyrus, per la creazione e la gestione dei diagrammi UML.</w:t>
+      </w:r>
+    </w:p>
+    <w:p>
+      <w:pPr>
+        <w:rPr>
+          <w:rFonts w:ascii="Bodoni MT" w:hAnsi="Bodoni MT" w:cs="Times New Roman"/>
+          <w:sz w:val="26"/>
+          <w:szCs w:val="26"/>
+        </w:rPr>
+      </w:pPr>
+      <w:r>
+        <w:rPr>
+          <w:rFonts w:ascii="Bodoni MT" w:hAnsi="Bodoni MT" w:cs="Times New Roman"/>
+          <w:sz w:val="26"/>
+          <w:szCs w:val="26"/>
+        </w:rPr>
+        <w:t xml:space="preserve">Per lo sviluppo del </w:t>
+      </w:r>
+      <w:r>
+        <w:rPr>
+          <w:rFonts w:ascii="Bodoni MT" w:hAnsi="Bodoni MT" w:cs="Times New Roman"/>
+          <w:sz w:val="26"/>
+          <w:szCs w:val="26"/>
+        </w:rPr>
+        <w:t>progetto, inoltre,</w:t>
+      </w:r>
+      <w:r>
+        <w:rPr>
+          <w:rFonts w:ascii="Bodoni MT" w:hAnsi="Bodoni MT" w:cs="Times New Roman"/>
+          <w:sz w:val="26"/>
+          <w:szCs w:val="26"/>
+        </w:rPr>
+        <w:t xml:space="preserve"> si farà utilizzo di un database</w:t>
+      </w:r>
+      <w:r>
+        <w:rPr>
+          <w:rFonts w:ascii="Bodoni MT" w:hAnsi="Bodoni MT" w:cs="Times New Roman"/>
+          <w:sz w:val="26"/>
+          <w:szCs w:val="26"/>
+        </w:rPr>
+        <w:t xml:space="preserve"> embedded locale tramite SQLite.</w:t>
+      </w:r>
+      <w:r>
+        <w:rPr>
+          <w:rFonts w:ascii="Bodoni MT" w:hAnsi="Bodoni MT" w:cs="Times New Roman"/>
+          <w:sz w:val="26"/>
+          <w:szCs w:val="26"/>
+        </w:rPr>
+        <w:br/>
+      </w:r>
+      <w:r>
+        <w:rPr>
+          <w:rFonts w:ascii="Bodoni MT" w:hAnsi="Bodoni MT" w:cs="Times New Roman"/>
+          <w:sz w:val="26"/>
+          <w:szCs w:val="26"/>
+        </w:rPr>
+        <w:t>Dal punto di vista delle risorse umane</w:t>
+      </w:r>
+      <w:r>
+        <w:rPr>
+          <w:rFonts w:ascii="Bodoni MT" w:hAnsi="Bodoni MT" w:cs="Times New Roman"/>
+          <w:sz w:val="26"/>
+          <w:szCs w:val="26"/>
+        </w:rPr>
+        <w:t>, il team sarà composto da</w:t>
+      </w:r>
+      <w:r>
+        <w:rPr>
+          <w:rFonts w:ascii="Bodoni MT" w:hAnsi="Bodoni MT" w:cs="Times New Roman"/>
+          <w:sz w:val="26"/>
+          <w:szCs w:val="26"/>
+        </w:rPr>
+        <w:t xml:space="preserve"> tre membri che lavoreranno e collaboreranno per tutto il tempo necessario per la gestione e lo sviluppo del progetto, raggiungendo gli obiettivi e i requisiti fissati. </w:t>
+      </w:r>
+    </w:p>
+    <w:p>
+      <w:pPr>
+        <w:rPr>
+          <w:rFonts w:ascii="Bodoni MT" w:hAnsi="Bodoni MT" w:cs="Times New Roman"/>
+          <w:sz w:val="26"/>
+          <w:szCs w:val="26"/>
+        </w:rPr>
+      </w:pPr>
+    </w:p>
+    <w:p>
+      <w:pPr>
+        <w:rPr>
+          <w:rFonts w:ascii="Bodoni MT" w:hAnsi="Bodoni MT" w:cs="Times New Roman"/>
+          <w:b/>
+          <w:bCs/>
+          <w:sz w:val="30"/>
+          <w:szCs w:val="30"/>
+        </w:rPr>
+      </w:pPr>
+      <w:r>
+        <w:rPr>
+          <w:rFonts w:ascii="Bodoni MT" w:hAnsi="Bodoni MT" w:cs="Times New Roman"/>
+          <w:b/>
+          <w:bCs/>
+          <w:sz w:val="30"/>
+          <w:szCs w:val="30"/>
+        </w:rPr>
+        <w:t>12</w:t>
+      </w:r>
+      <w:r>
+        <w:rPr>
+          <w:rFonts w:ascii="Bodoni MT" w:hAnsi="Bodoni MT" w:cs="Times New Roman"/>
+          <w:b/>
+          <w:bCs/>
+          <w:sz w:val="30"/>
+          <w:szCs w:val="30"/>
+        </w:rPr>
+        <w:tab/>
+        <w:t>Budget</w:t>
+      </w:r>
+    </w:p>
+    <w:p>
+      <w:pPr>
+        <w:rPr>
+          <w:rFonts w:ascii="Bodoni MT" w:hAnsi="Bodoni MT" w:cs="Times New Roman"/>
+          <w:sz w:val="26"/>
+          <w:szCs w:val="26"/>
+          <w:u w:val="single"/>
+        </w:rPr>
+      </w:pPr>
+      <w:r>
+        <w:rPr>
+          <w:rFonts w:ascii="Bodoni MT" w:hAnsi="Bodoni MT" w:cs="Times New Roman"/>
+          <w:sz w:val="26"/>
+          <w:szCs w:val="26"/>
+        </w:rPr>
+        <w:t>Il budget è basato sull’impiego del tempo a disposizione</w:t>
+      </w:r>
+      <w:r>
+        <w:rPr>
+          <w:rFonts w:ascii="Bodoni MT" w:hAnsi="Bodoni MT" w:cs="Times New Roman"/>
+          <w:sz w:val="26"/>
+          <w:szCs w:val="26"/>
+        </w:rPr>
+        <w:t>, suddiviso in timebox così definiti:</w:t>
+      </w:r>
+    </w:p>
+    <w:p>
+      <w:pPr>
+        <w:pStyle w:val="Paragrafoelenco"/>
+        <w:numPr>
+          <w:ilvl w:val="0"/>
+          <w:numId w:val="5"/>
+        </w:numPr>
+        <w:rPr>
+          <w:rFonts w:ascii="Bodoni MT" w:hAnsi="Bodoni MT" w:cs="Times New Roman"/>
+          <w:sz w:val="26"/>
+          <w:szCs w:val="26"/>
+        </w:rPr>
+      </w:pPr>
+      <w:r>
+        <w:rPr>
+          <w:rFonts w:ascii="Bodoni MT" w:hAnsi="Bodoni MT" w:cs="Times New Roman"/>
+          <w:sz w:val="26"/>
+          <w:szCs w:val="26"/>
+        </w:rPr>
+        <w:t>Decisione del progetto</w:t>
+      </w:r>
+    </w:p>
+    <w:p>
+      <w:pPr>
+        <w:pStyle w:val="Paragrafoelenco"/>
+        <w:numPr>
+          <w:ilvl w:val="0"/>
+          <w:numId w:val="5"/>
+        </w:numPr>
+        <w:rPr>
+          <w:rFonts w:ascii="Bodoni MT" w:hAnsi="Bodoni MT" w:cs="Times New Roman"/>
+          <w:sz w:val="26"/>
+          <w:szCs w:val="26"/>
+        </w:rPr>
+      </w:pPr>
+      <w:r>
+        <w:rPr>
+          <w:rFonts w:ascii="Bodoni MT" w:hAnsi="Bodoni MT" w:cs="Times New Roman"/>
+          <w:sz w:val="26"/>
+          <w:szCs w:val="26"/>
+        </w:rPr>
+        <w:t>Definizione di un project plan</w:t>
+      </w:r>
+    </w:p>
+    <w:p>
+      <w:pPr>
+        <w:pStyle w:val="Paragrafoelenco"/>
+        <w:numPr>
+          <w:ilvl w:val="0"/>
+          <w:numId w:val="5"/>
+        </w:numPr>
+        <w:rPr>
+          <w:rFonts w:ascii="Bodoni MT" w:hAnsi="Bodoni MT" w:cs="Times New Roman"/>
+          <w:sz w:val="26"/>
+          <w:szCs w:val="26"/>
+        </w:rPr>
+      </w:pPr>
+      <w:r>
+        <w:rPr>
+          <w:rFonts w:ascii="Bodoni MT" w:hAnsi="Bodoni MT" w:cs="Times New Roman"/>
+          <w:sz w:val="26"/>
+          <w:szCs w:val="26"/>
+        </w:rPr>
+        <w:t>Definizione della specifica dei requisiti, con la fase di elicitazione dei requisiti</w:t>
+      </w:r>
+    </w:p>
+    <w:p>
+      <w:pPr>
+        <w:pStyle w:val="Paragrafoelenco"/>
+        <w:numPr>
+          <w:ilvl w:val="0"/>
+          <w:numId w:val="5"/>
+        </w:numPr>
+        <w:rPr>
+          <w:rFonts w:ascii="Bodoni MT" w:hAnsi="Bodoni MT" w:cs="Times New Roman"/>
+          <w:sz w:val="26"/>
+          <w:szCs w:val="26"/>
+        </w:rPr>
+      </w:pPr>
+      <w:r>
+        <w:rPr>
+          <w:rFonts w:ascii="Bodoni MT" w:hAnsi="Bodoni MT" w:cs="Times New Roman"/>
+          <w:sz w:val="26"/>
+          <w:szCs w:val="26"/>
+        </w:rPr>
+        <w:t>Definizione dell’architettura software</w:t>
+      </w:r>
+    </w:p>
+    <w:p>
+      <w:pPr>
+        <w:pStyle w:val="Paragrafoelenco"/>
+        <w:numPr>
+          <w:ilvl w:val="0"/>
+          <w:numId w:val="5"/>
+        </w:numPr>
+        <w:rPr>
+          <w:rFonts w:ascii="Bodoni MT" w:hAnsi="Bodoni MT" w:cs="Times New Roman"/>
+          <w:sz w:val="26"/>
+          <w:szCs w:val="26"/>
+        </w:rPr>
+      </w:pPr>
+      <w:r>
+        <w:rPr>
+          <w:rFonts w:ascii="Bodoni MT" w:hAnsi="Bodoni MT" w:cs="Times New Roman"/>
+          <w:sz w:val="26"/>
+          <w:szCs w:val="26"/>
+        </w:rPr>
+        <w:t>Fase di progettazione/design</w:t>
+      </w:r>
+    </w:p>
+    <w:p>
+      <w:pPr>
+        <w:pStyle w:val="Paragrafoelenco"/>
+        <w:numPr>
+          <w:ilvl w:val="0"/>
+          <w:numId w:val="5"/>
+        </w:numPr>
+        <w:rPr>
+          <w:rFonts w:ascii="Bodoni MT" w:hAnsi="Bodoni MT" w:cs="Times New Roman"/>
+          <w:sz w:val="26"/>
+          <w:szCs w:val="26"/>
+        </w:rPr>
+      </w:pPr>
+      <w:r>
+        <w:rPr>
+          <w:rFonts w:ascii="Bodoni MT" w:hAnsi="Bodoni MT" w:cs="Times New Roman"/>
+          <w:sz w:val="26"/>
+          <w:szCs w:val="26"/>
+        </w:rPr>
+        <w:t>Creazione dei diagrammi UML</w:t>
+      </w:r>
+    </w:p>
+    <w:p>
+      <w:pPr>
+        <w:pStyle w:val="Paragrafoelenco"/>
+        <w:numPr>
+          <w:ilvl w:val="0"/>
+          <w:numId w:val="5"/>
+        </w:numPr>
+        <w:rPr>
+          <w:rFonts w:ascii="Bodoni MT" w:hAnsi="Bodoni MT" w:cs="Times New Roman"/>
+          <w:sz w:val="26"/>
+          <w:szCs w:val="26"/>
+        </w:rPr>
+      </w:pPr>
+      <w:r>
+        <w:rPr>
+          <w:rFonts w:ascii="Bodoni MT" w:hAnsi="Bodoni MT" w:cs="Times New Roman"/>
+          <w:sz w:val="26"/>
+          <w:szCs w:val="26"/>
+        </w:rPr>
+        <w:t>Scrittura del codice e testing</w:t>
+      </w:r>
+    </w:p>
+    <w:p>
+      <w:pPr>
+        <w:rPr>
+          <w:rFonts w:ascii="Bodoni MT" w:hAnsi="Bodoni MT" w:cs="Times New Roman"/>
+          <w:sz w:val="26"/>
+          <w:szCs w:val="26"/>
+        </w:rPr>
+      </w:pPr>
+      <w:r>
+        <w:rPr>
+          <w:rFonts w:ascii="Bodoni MT" w:hAnsi="Bodoni MT" w:cs="Times New Roman"/>
+          <w:sz w:val="26"/>
+          <w:szCs w:val="26"/>
+        </w:rPr>
+        <w:t xml:space="preserve">Si stabilisce che la durata totale del progetto sarà di circa </w:t>
+      </w:r>
+      <w:r>
+        <w:rPr>
+          <w:rFonts w:ascii="Bodoni MT" w:hAnsi="Bodoni MT" w:cs="Times New Roman"/>
+          <w:color w:val="FF0000"/>
+          <w:sz w:val="26"/>
+          <w:szCs w:val="26"/>
+        </w:rPr>
+        <w:t xml:space="preserve">50 ore </w:t>
+      </w:r>
+      <w:r>
+        <w:rPr>
+          <w:rFonts w:ascii="Bodoni MT" w:hAnsi="Bodoni MT" w:cs="Times New Roman"/>
+          <w:sz w:val="26"/>
+          <w:szCs w:val="26"/>
+        </w:rPr>
+        <w:t xml:space="preserve">per ogni membro, per un totale di circa </w:t>
+      </w:r>
+      <w:r>
+        <w:rPr>
+          <w:rFonts w:ascii="Bodoni MT" w:hAnsi="Bodoni MT" w:cs="Times New Roman"/>
+          <w:color w:val="FF0000"/>
+          <w:sz w:val="26"/>
+          <w:szCs w:val="26"/>
+        </w:rPr>
+        <w:t xml:space="preserve">150 </w:t>
+      </w:r>
+      <w:r>
+        <w:rPr>
+          <w:rFonts w:ascii="Bodoni MT" w:hAnsi="Bodoni MT" w:cs="Times New Roman"/>
+          <w:sz w:val="26"/>
+          <w:szCs w:val="26"/>
+        </w:rPr>
+        <w:t>ore.</w:t>
+      </w:r>
+      <w:r>
+        <w:rPr>
+          <w:rFonts w:ascii="Bodoni MT" w:hAnsi="Bodoni MT" w:cs="Times New Roman"/>
+          <w:sz w:val="26"/>
+          <w:szCs w:val="26"/>
+        </w:rPr>
+        <w:br/>
+        <w:t>Per il progetto non è previsto un budget in termini monetari.</w:t>
+      </w:r>
+    </w:p>
+    <w:p>
+      <w:pPr>
+        <w:rPr>
+          <w:rFonts w:ascii="Bodoni MT" w:hAnsi="Bodoni MT" w:cs="Times New Roman"/>
+          <w:sz w:val="26"/>
+          <w:szCs w:val="26"/>
+        </w:rPr>
+      </w:pPr>
+    </w:p>
+    <w:p>
+      <w:pPr>
+        <w:rPr>
+          <w:rFonts w:ascii="Bodoni MT" w:hAnsi="Bodoni MT" w:cs="Times New Roman"/>
+          <w:b/>
+          <w:bCs/>
+          <w:sz w:val="30"/>
+          <w:szCs w:val="30"/>
+        </w:rPr>
+      </w:pPr>
+      <w:r>
+        <w:rPr>
+          <w:rFonts w:ascii="Bodoni MT" w:hAnsi="Bodoni MT" w:cs="Times New Roman"/>
+          <w:b/>
+          <w:bCs/>
+          <w:sz w:val="30"/>
+          <w:szCs w:val="30"/>
+        </w:rPr>
+        <w:t>13</w:t>
+      </w:r>
+      <w:r>
+        <w:rPr>
+          <w:rFonts w:ascii="Bodoni MT" w:hAnsi="Bodoni MT" w:cs="Times New Roman"/>
+          <w:b/>
+          <w:bCs/>
+          <w:sz w:val="30"/>
+          <w:szCs w:val="30"/>
+        </w:rPr>
+        <w:tab/>
+        <w:t>Cambiamenti</w:t>
+      </w:r>
+    </w:p>
+    <w:p>
+      <w:pPr>
+        <w:rPr>
+          <w:rFonts w:ascii="Bodoni MT" w:hAnsi="Bodoni MT" w:cs="Times New Roman"/>
+          <w:color w:val="FF0000"/>
+          <w:sz w:val="26"/>
+          <w:szCs w:val="26"/>
+        </w:rPr>
+      </w:pPr>
+      <w:r>
+        <w:rPr>
+          <w:rFonts w:ascii="Bodoni MT" w:hAnsi="Bodoni MT" w:cs="Times New Roman"/>
+          <w:sz w:val="26"/>
+          <w:szCs w:val="26"/>
+        </w:rPr>
+        <w:t>All’interno di un progetto con un modello di processo RAD, i cambiamenti vengono visti come delle modifiche che fanno parte dei processi evolutivi gestiti in ogni timebox, trattati quindi in modo leggero come proprio dei metod</w:t>
+      </w:r>
+      <w:r>
+        <w:rPr>
+          <w:rFonts w:ascii="Bodoni MT" w:hAnsi="Bodoni MT" w:cs="Times New Roman"/>
+          <w:sz w:val="26"/>
+          <w:szCs w:val="26"/>
+        </w:rPr>
+        <w:t>i</w:t>
+      </w:r>
+      <w:r>
+        <w:rPr>
+          <w:rFonts w:ascii="Bodoni MT" w:hAnsi="Bodoni MT" w:cs="Times New Roman"/>
+          <w:sz w:val="26"/>
+          <w:szCs w:val="26"/>
+        </w:rPr>
+        <w:t xml:space="preserve"> agili. Ogni modifica sarà gestita e documentata nello storico dei commit e </w:t>
+      </w:r>
+      <w:r>
+        <w:rPr>
+          <w:rFonts w:ascii="Bodoni MT" w:hAnsi="Bodoni MT" w:cs="Times New Roman"/>
+          <w:sz w:val="26"/>
+          <w:szCs w:val="26"/>
+        </w:rPr>
+        <w:t xml:space="preserve">degli </w:t>
+      </w:r>
+      <w:r>
+        <w:rPr>
+          <w:rFonts w:ascii="Bodoni MT" w:hAnsi="Bodoni MT" w:cs="Times New Roman"/>
+          <w:sz w:val="26"/>
+          <w:szCs w:val="26"/>
+        </w:rPr>
+        <w:t>issues di GitHub.</w:t>
+      </w:r>
+      <w:r>
+        <w:rPr>
+          <w:rFonts w:ascii="Bodoni MT" w:hAnsi="Bodoni MT" w:cs="Times New Roman"/>
+          <w:sz w:val="26"/>
+          <w:szCs w:val="26"/>
+        </w:rPr>
+        <w:t xml:space="preserve"> </w:t>
+      </w:r>
+      <w:r>
+        <w:rPr>
+          <w:rFonts w:ascii="Bodoni MT" w:hAnsi="Bodoni MT" w:cs="Times New Roman"/>
+          <w:color w:val="FF0000"/>
+          <w:sz w:val="26"/>
+          <w:szCs w:val="26"/>
+        </w:rPr>
+        <w:t>Le modifiche eventuali potranno anche essere svolte a seguito dei risultati e delle procedure di testing.</w:t>
+      </w:r>
+    </w:p>
+    <w:p>
+      <w:pPr>
+        <w:rPr>
+          <w:rFonts w:ascii="Bodoni MT" w:hAnsi="Bodoni MT" w:cs="Times New Roman"/>
+          <w:color w:val="FF0000"/>
+          <w:sz w:val="26"/>
+          <w:szCs w:val="26"/>
+        </w:rPr>
+      </w:pPr>
+    </w:p>
+    <w:p>
+      <w:pPr>
+        <w:rPr>
+          <w:rFonts w:ascii="Bodoni MT" w:hAnsi="Bodoni MT" w:cs="Times New Roman"/>
+          <w:b/>
+          <w:bCs/>
+          <w:sz w:val="30"/>
+          <w:szCs w:val="30"/>
+        </w:rPr>
+      </w:pPr>
+      <w:r>
+        <w:rPr>
+          <w:rFonts w:ascii="Bodoni MT" w:hAnsi="Bodoni MT" w:cs="Times New Roman"/>
+          <w:b/>
+          <w:bCs/>
+          <w:sz w:val="30"/>
+          <w:szCs w:val="30"/>
+        </w:rPr>
+        <w:lastRenderedPageBreak/>
+        <w:t>14</w:t>
+      </w:r>
+      <w:r>
+        <w:rPr>
+          <w:rFonts w:ascii="Bodoni MT" w:hAnsi="Bodoni MT" w:cs="Times New Roman"/>
+          <w:b/>
+          <w:bCs/>
+          <w:sz w:val="30"/>
+          <w:szCs w:val="30"/>
+        </w:rPr>
+        <w:tab/>
+        <w:t>Consegna</w:t>
+      </w:r>
+    </w:p>
+    <w:p>
+      <w:pPr>
+        <w:rPr>
+          <w:rFonts w:ascii="Bodoni MT" w:hAnsi="Bodoni MT" w:cs="Times New Roman"/>
+          <w:sz w:val="26"/>
+          <w:szCs w:val="26"/>
+        </w:rPr>
+      </w:pPr>
+      <w:r>
+        <w:rPr>
+          <w:rFonts w:ascii="Bodoni MT" w:hAnsi="Bodoni MT" w:cs="Times New Roman"/>
+          <w:sz w:val="26"/>
+          <w:szCs w:val="26"/>
+        </w:rPr>
+        <w:t>La consegna verrà effettuata, con la relativa documentazione allegata, tramite la piattaforma di GitHub tramite il repository condiviso.</w:t>
+      </w:r>
     </w:p>
     <w:sectPr>
-      <w:headerReference w:type="default" r:id="rId7"/>
-      <w:footerReference w:type="default" r:id="rId8"/>
+      <w:headerReference w:type="default" r:id="rId9"/>
+      <w:footerReference w:type="default" r:id="rId10"/>
       <w:pgSz w:w="11906" w:h="16838"/>
       <w:pgMar w:top="1417" w:right="1134" w:bottom="1134" w:left="1134" w:header="708" w:footer="708" w:gutter="0"/>
       <w:cols w:space="708"/>
@@ -2160,6 +3033,591 @@
     </w:r>
   </w:p>
 </w:hdr>
+</file>
+
+<file path=word/numbering.xml><?xml version="1.0" encoding="utf-8"?>
+<w:numbering xmlns:wpc="http://schemas.microsoft.com/office/word/2010/wordprocessingCanvas" xmlns:cx="http://schemas.microsoft.com/office/drawing/2014/chartex" xmlns:cx1="http://schemas.microsoft.com/office/drawing/2015/9/8/chartex" xmlns:cx2="http://schemas.microsoft.com/office/drawing/2015/10/21/chartex" xmlns:cx3="http://schemas.microsoft.com/office/drawing/2016/5/9/chartex" xmlns:cx4="http://schemas.microsoft.com/office/drawing/2016/5/10/chartex" xmlns:cx5="http://schemas.microsoft.com/office/drawing/2016/5/11/chartex" xmlns:cx6="http://schemas.microsoft.com/office/drawing/2016/5/12/chartex" xmlns:cx7="http://schemas.microsoft.com/office/drawing/2016/5/13/chartex" xmlns:cx8="http://schemas.microsoft.com/office/drawing/2016/5/14/chartex" xmlns:mc="http://schemas.openxmlformats.org/markup-compatibility/2006" xmlns:aink="http://schemas.microsoft.com/office/drawing/2016/ink" xmlns:am3d="http://schemas.microsoft.com/office/drawing/2017/model3d" xmlns:o="urn:schemas-microsoft-com:office:office" xmlns:oel="http://schemas.microsoft.com/office/2019/extlst" xmlns:r="http://schemas.openxmlformats.org/officeDocument/2006/relationships" xmlns:m="http://schemas.openxmlformats.org/officeDocument/2006/math" xmlns:v="urn:schemas-microsoft-com:vml" xmlns:wp14="http://schemas.microsoft.com/office/word/2010/wordprocessingDrawing" xmlns:wp="http://schemas.openxmlformats.org/drawingml/2006/wordprocessingDrawing" xmlns:w10="urn:schemas-microsoft-com:office:word" xmlns:w="http://schemas.openxmlformats.org/wordprocessingml/2006/main" xmlns:w14="http://schemas.microsoft.com/office/word/2010/wordml" xmlns:w15="http://schemas.microsoft.com/office/word/2012/wordml" xmlns:w16cex="http://schemas.microsoft.com/office/word/2018/wordml/cex" xmlns:w16cid="http://schemas.microsoft.com/office/word/2016/wordml/cid" xmlns:w16="http://schemas.microsoft.com/office/word/2018/wordml" xmlns:w16du="http://schemas.microsoft.com/office/word/2023/wordml/word16du" xmlns:w16sdtdh="http://schemas.microsoft.com/office/word/2020/wordml/sdtdatahash" xmlns:w16se="http://schemas.microsoft.com/office/word/2015/wordml/symex" xmlns:wpg="http://schemas.microsoft.com/office/word/2010/wordprocessingGroup" xmlns:wpi="http://schemas.microsoft.com/office/word/2010/wordprocessingInk" xmlns:wne="http://schemas.microsoft.com/office/word/2006/wordml" xmlns:wps="http://schemas.microsoft.com/office/word/2010/wordprocessingShape" mc:Ignorable="w14 w15 w16se w16cid w16 w16cex w16sdtdh w16du wp14">
+  <w:abstractNum w:abstractNumId="0" w15:restartNumberingAfterBreak="0">
+    <w:nsid w:val="0FB37C24"/>
+    <w:multiLevelType w:val="hybridMultilevel"/>
+    <w:tmpl w:val="6EAC5A06"/>
+    <w:lvl w:ilvl="0" w:tplc="04100003">
+      <w:start w:val="1"/>
+      <w:numFmt w:val="bullet"/>
+      <w:lvlText w:val="o"/>
+      <w:lvlJc w:val="left"/>
+      <w:pPr>
+        <w:ind w:left="720" w:hanging="360"/>
+      </w:pPr>
+      <w:rPr>
+        <w:rFonts w:ascii="Courier New" w:hAnsi="Courier New" w:cs="Courier New" w:hint="default"/>
+      </w:rPr>
+    </w:lvl>
+    <w:lvl w:ilvl="1" w:tplc="04100003" w:tentative="1">
+      <w:start w:val="1"/>
+      <w:numFmt w:val="bullet"/>
+      <w:lvlText w:val="o"/>
+      <w:lvlJc w:val="left"/>
+      <w:pPr>
+        <w:ind w:left="1440" w:hanging="360"/>
+      </w:pPr>
+      <w:rPr>
+        <w:rFonts w:ascii="Courier New" w:hAnsi="Courier New" w:cs="Courier New" w:hint="default"/>
+      </w:rPr>
+    </w:lvl>
+    <w:lvl w:ilvl="2" w:tplc="04100005" w:tentative="1">
+      <w:start w:val="1"/>
+      <w:numFmt w:val="bullet"/>
+      <w:lvlText w:val=""/>
+      <w:lvlJc w:val="left"/>
+      <w:pPr>
+        <w:ind w:left="2160" w:hanging="360"/>
+      </w:pPr>
+      <w:rPr>
+        <w:rFonts w:ascii="Wingdings" w:hAnsi="Wingdings" w:hint="default"/>
+      </w:rPr>
+    </w:lvl>
+    <w:lvl w:ilvl="3" w:tplc="04100001" w:tentative="1">
+      <w:start w:val="1"/>
+      <w:numFmt w:val="bullet"/>
+      <w:lvlText w:val=""/>
+      <w:lvlJc w:val="left"/>
+      <w:pPr>
+        <w:ind w:left="2880" w:hanging="360"/>
+      </w:pPr>
+      <w:rPr>
+        <w:rFonts w:ascii="Symbol" w:hAnsi="Symbol" w:hint="default"/>
+      </w:rPr>
+    </w:lvl>
+    <w:lvl w:ilvl="4" w:tplc="04100003" w:tentative="1">
+      <w:start w:val="1"/>
+      <w:numFmt w:val="bullet"/>
+      <w:lvlText w:val="o"/>
+      <w:lvlJc w:val="left"/>
+      <w:pPr>
+        <w:ind w:left="3600" w:hanging="360"/>
+      </w:pPr>
+      <w:rPr>
+        <w:rFonts w:ascii="Courier New" w:hAnsi="Courier New" w:cs="Courier New" w:hint="default"/>
+      </w:rPr>
+    </w:lvl>
+    <w:lvl w:ilvl="5" w:tplc="04100005" w:tentative="1">
+      <w:start w:val="1"/>
+      <w:numFmt w:val="bullet"/>
+      <w:lvlText w:val=""/>
+      <w:lvlJc w:val="left"/>
+      <w:pPr>
+        <w:ind w:left="4320" w:hanging="360"/>
+      </w:pPr>
+      <w:rPr>
+        <w:rFonts w:ascii="Wingdings" w:hAnsi="Wingdings" w:hint="default"/>
+      </w:rPr>
+    </w:lvl>
+    <w:lvl w:ilvl="6" w:tplc="04100001" w:tentative="1">
+      <w:start w:val="1"/>
+      <w:numFmt w:val="bullet"/>
+      <w:lvlText w:val=""/>
+      <w:lvlJc w:val="left"/>
+      <w:pPr>
+        <w:ind w:left="5040" w:hanging="360"/>
+      </w:pPr>
+      <w:rPr>
+        <w:rFonts w:ascii="Symbol" w:hAnsi="Symbol" w:hint="default"/>
+      </w:rPr>
+    </w:lvl>
+    <w:lvl w:ilvl="7" w:tplc="04100003" w:tentative="1">
+      <w:start w:val="1"/>
+      <w:numFmt w:val="bullet"/>
+      <w:lvlText w:val="o"/>
+      <w:lvlJc w:val="left"/>
+      <w:pPr>
+        <w:ind w:left="5760" w:hanging="360"/>
+      </w:pPr>
+      <w:rPr>
+        <w:rFonts w:ascii="Courier New" w:hAnsi="Courier New" w:cs="Courier New" w:hint="default"/>
+      </w:rPr>
+    </w:lvl>
+    <w:lvl w:ilvl="8" w:tplc="04100005" w:tentative="1">
+      <w:start w:val="1"/>
+      <w:numFmt w:val="bullet"/>
+      <w:lvlText w:val=""/>
+      <w:lvlJc w:val="left"/>
+      <w:pPr>
+        <w:ind w:left="6480" w:hanging="360"/>
+      </w:pPr>
+      <w:rPr>
+        <w:rFonts w:ascii="Wingdings" w:hAnsi="Wingdings" w:hint="default"/>
+      </w:rPr>
+    </w:lvl>
+  </w:abstractNum>
+  <w:abstractNum w:abstractNumId="1" w15:restartNumberingAfterBreak="0">
+    <w:nsid w:val="39D320E4"/>
+    <w:multiLevelType w:val="hybridMultilevel"/>
+    <w:tmpl w:val="0EC04CC4"/>
+    <w:lvl w:ilvl="0" w:tplc="04100005">
+      <w:start w:val="1"/>
+      <w:numFmt w:val="bullet"/>
+      <w:lvlText w:val=""/>
+      <w:lvlJc w:val="left"/>
+      <w:pPr>
+        <w:ind w:left="720" w:hanging="360"/>
+      </w:pPr>
+      <w:rPr>
+        <w:rFonts w:ascii="Wingdings" w:hAnsi="Wingdings" w:hint="default"/>
+      </w:rPr>
+    </w:lvl>
+    <w:lvl w:ilvl="1" w:tplc="04100003" w:tentative="1">
+      <w:start w:val="1"/>
+      <w:numFmt w:val="bullet"/>
+      <w:lvlText w:val="o"/>
+      <w:lvlJc w:val="left"/>
+      <w:pPr>
+        <w:ind w:left="1440" w:hanging="360"/>
+      </w:pPr>
+      <w:rPr>
+        <w:rFonts w:ascii="Courier New" w:hAnsi="Courier New" w:cs="Courier New" w:hint="default"/>
+      </w:rPr>
+    </w:lvl>
+    <w:lvl w:ilvl="2" w:tplc="04100005" w:tentative="1">
+      <w:start w:val="1"/>
+      <w:numFmt w:val="bullet"/>
+      <w:lvlText w:val=""/>
+      <w:lvlJc w:val="left"/>
+      <w:pPr>
+        <w:ind w:left="2160" w:hanging="360"/>
+      </w:pPr>
+      <w:rPr>
+        <w:rFonts w:ascii="Wingdings" w:hAnsi="Wingdings" w:hint="default"/>
+      </w:rPr>
+    </w:lvl>
+    <w:lvl w:ilvl="3" w:tplc="04100001" w:tentative="1">
+      <w:start w:val="1"/>
+      <w:numFmt w:val="bullet"/>
+      <w:lvlText w:val=""/>
+      <w:lvlJc w:val="left"/>
+      <w:pPr>
+        <w:ind w:left="2880" w:hanging="360"/>
+      </w:pPr>
+      <w:rPr>
+        <w:rFonts w:ascii="Symbol" w:hAnsi="Symbol" w:hint="default"/>
+      </w:rPr>
+    </w:lvl>
+    <w:lvl w:ilvl="4" w:tplc="04100003" w:tentative="1">
+      <w:start w:val="1"/>
+      <w:numFmt w:val="bullet"/>
+      <w:lvlText w:val="o"/>
+      <w:lvlJc w:val="left"/>
+      <w:pPr>
+        <w:ind w:left="3600" w:hanging="360"/>
+      </w:pPr>
+      <w:rPr>
+        <w:rFonts w:ascii="Courier New" w:hAnsi="Courier New" w:cs="Courier New" w:hint="default"/>
+      </w:rPr>
+    </w:lvl>
+    <w:lvl w:ilvl="5" w:tplc="04100005" w:tentative="1">
+      <w:start w:val="1"/>
+      <w:numFmt w:val="bullet"/>
+      <w:lvlText w:val=""/>
+      <w:lvlJc w:val="left"/>
+      <w:pPr>
+        <w:ind w:left="4320" w:hanging="360"/>
+      </w:pPr>
+      <w:rPr>
+        <w:rFonts w:ascii="Wingdings" w:hAnsi="Wingdings" w:hint="default"/>
+      </w:rPr>
+    </w:lvl>
+    <w:lvl w:ilvl="6" w:tplc="04100001" w:tentative="1">
+      <w:start w:val="1"/>
+      <w:numFmt w:val="bullet"/>
+      <w:lvlText w:val=""/>
+      <w:lvlJc w:val="left"/>
+      <w:pPr>
+        <w:ind w:left="5040" w:hanging="360"/>
+      </w:pPr>
+      <w:rPr>
+        <w:rFonts w:ascii="Symbol" w:hAnsi="Symbol" w:hint="default"/>
+      </w:rPr>
+    </w:lvl>
+    <w:lvl w:ilvl="7" w:tplc="04100003" w:tentative="1">
+      <w:start w:val="1"/>
+      <w:numFmt w:val="bullet"/>
+      <w:lvlText w:val="o"/>
+      <w:lvlJc w:val="left"/>
+      <w:pPr>
+        <w:ind w:left="5760" w:hanging="360"/>
+      </w:pPr>
+      <w:rPr>
+        <w:rFonts w:ascii="Courier New" w:hAnsi="Courier New" w:cs="Courier New" w:hint="default"/>
+      </w:rPr>
+    </w:lvl>
+    <w:lvl w:ilvl="8" w:tplc="04100005" w:tentative="1">
+      <w:start w:val="1"/>
+      <w:numFmt w:val="bullet"/>
+      <w:lvlText w:val=""/>
+      <w:lvlJc w:val="left"/>
+      <w:pPr>
+        <w:ind w:left="6480" w:hanging="360"/>
+      </w:pPr>
+      <w:rPr>
+        <w:rFonts w:ascii="Wingdings" w:hAnsi="Wingdings" w:hint="default"/>
+      </w:rPr>
+    </w:lvl>
+  </w:abstractNum>
+  <w:abstractNum w:abstractNumId="2" w15:restartNumberingAfterBreak="0">
+    <w:nsid w:val="48A82342"/>
+    <w:multiLevelType w:val="hybridMultilevel"/>
+    <w:tmpl w:val="B5F0660C"/>
+    <w:lvl w:ilvl="0" w:tplc="04100009">
+      <w:start w:val="1"/>
+      <w:numFmt w:val="bullet"/>
+      <w:lvlText w:val=""/>
+      <w:lvlJc w:val="left"/>
+      <w:pPr>
+        <w:ind w:left="720" w:hanging="360"/>
+      </w:pPr>
+      <w:rPr>
+        <w:rFonts w:ascii="Wingdings" w:hAnsi="Wingdings" w:hint="default"/>
+      </w:rPr>
+    </w:lvl>
+    <w:lvl w:ilvl="1" w:tplc="04100003" w:tentative="1">
+      <w:start w:val="1"/>
+      <w:numFmt w:val="bullet"/>
+      <w:lvlText w:val="o"/>
+      <w:lvlJc w:val="left"/>
+      <w:pPr>
+        <w:ind w:left="1440" w:hanging="360"/>
+      </w:pPr>
+      <w:rPr>
+        <w:rFonts w:ascii="Courier New" w:hAnsi="Courier New" w:cs="Courier New" w:hint="default"/>
+      </w:rPr>
+    </w:lvl>
+    <w:lvl w:ilvl="2" w:tplc="04100005" w:tentative="1">
+      <w:start w:val="1"/>
+      <w:numFmt w:val="bullet"/>
+      <w:lvlText w:val=""/>
+      <w:lvlJc w:val="left"/>
+      <w:pPr>
+        <w:ind w:left="2160" w:hanging="360"/>
+      </w:pPr>
+      <w:rPr>
+        <w:rFonts w:ascii="Wingdings" w:hAnsi="Wingdings" w:hint="default"/>
+      </w:rPr>
+    </w:lvl>
+    <w:lvl w:ilvl="3" w:tplc="04100001" w:tentative="1">
+      <w:start w:val="1"/>
+      <w:numFmt w:val="bullet"/>
+      <w:lvlText w:val=""/>
+      <w:lvlJc w:val="left"/>
+      <w:pPr>
+        <w:ind w:left="2880" w:hanging="360"/>
+      </w:pPr>
+      <w:rPr>
+        <w:rFonts w:ascii="Symbol" w:hAnsi="Symbol" w:hint="default"/>
+      </w:rPr>
+    </w:lvl>
+    <w:lvl w:ilvl="4" w:tplc="04100003" w:tentative="1">
+      <w:start w:val="1"/>
+      <w:numFmt w:val="bullet"/>
+      <w:lvlText w:val="o"/>
+      <w:lvlJc w:val="left"/>
+      <w:pPr>
+        <w:ind w:left="3600" w:hanging="360"/>
+      </w:pPr>
+      <w:rPr>
+        <w:rFonts w:ascii="Courier New" w:hAnsi="Courier New" w:cs="Courier New" w:hint="default"/>
+      </w:rPr>
+    </w:lvl>
+    <w:lvl w:ilvl="5" w:tplc="04100005" w:tentative="1">
+      <w:start w:val="1"/>
+      <w:numFmt w:val="bullet"/>
+      <w:lvlText w:val=""/>
+      <w:lvlJc w:val="left"/>
+      <w:pPr>
+        <w:ind w:left="4320" w:hanging="360"/>
+      </w:pPr>
+      <w:rPr>
+        <w:rFonts w:ascii="Wingdings" w:hAnsi="Wingdings" w:hint="default"/>
+      </w:rPr>
+    </w:lvl>
+    <w:lvl w:ilvl="6" w:tplc="04100001" w:tentative="1">
+      <w:start w:val="1"/>
+      <w:numFmt w:val="bullet"/>
+      <w:lvlText w:val=""/>
+      <w:lvlJc w:val="left"/>
+      <w:pPr>
+        <w:ind w:left="5040" w:hanging="360"/>
+      </w:pPr>
+      <w:rPr>
+        <w:rFonts w:ascii="Symbol" w:hAnsi="Symbol" w:hint="default"/>
+      </w:rPr>
+    </w:lvl>
+    <w:lvl w:ilvl="7" w:tplc="04100003" w:tentative="1">
+      <w:start w:val="1"/>
+      <w:numFmt w:val="bullet"/>
+      <w:lvlText w:val="o"/>
+      <w:lvlJc w:val="left"/>
+      <w:pPr>
+        <w:ind w:left="5760" w:hanging="360"/>
+      </w:pPr>
+      <w:rPr>
+        <w:rFonts w:ascii="Courier New" w:hAnsi="Courier New" w:cs="Courier New" w:hint="default"/>
+      </w:rPr>
+    </w:lvl>
+    <w:lvl w:ilvl="8" w:tplc="04100005" w:tentative="1">
+      <w:start w:val="1"/>
+      <w:numFmt w:val="bullet"/>
+      <w:lvlText w:val=""/>
+      <w:lvlJc w:val="left"/>
+      <w:pPr>
+        <w:ind w:left="6480" w:hanging="360"/>
+      </w:pPr>
+      <w:rPr>
+        <w:rFonts w:ascii="Wingdings" w:hAnsi="Wingdings" w:hint="default"/>
+      </w:rPr>
+    </w:lvl>
+  </w:abstractNum>
+  <w:abstractNum w:abstractNumId="3" w15:restartNumberingAfterBreak="0">
+    <w:nsid w:val="5D514604"/>
+    <w:multiLevelType w:val="hybridMultilevel"/>
+    <w:tmpl w:val="B5FCFEA4"/>
+    <w:lvl w:ilvl="0" w:tplc="04100001">
+      <w:start w:val="1"/>
+      <w:numFmt w:val="bullet"/>
+      <w:lvlText w:val=""/>
+      <w:lvlJc w:val="left"/>
+      <w:pPr>
+        <w:ind w:left="720" w:hanging="360"/>
+      </w:pPr>
+      <w:rPr>
+        <w:rFonts w:ascii="Symbol" w:hAnsi="Symbol" w:hint="default"/>
+      </w:rPr>
+    </w:lvl>
+    <w:lvl w:ilvl="1" w:tplc="04100003" w:tentative="1">
+      <w:start w:val="1"/>
+      <w:numFmt w:val="bullet"/>
+      <w:lvlText w:val="o"/>
+      <w:lvlJc w:val="left"/>
+      <w:pPr>
+        <w:ind w:left="1440" w:hanging="360"/>
+      </w:pPr>
+      <w:rPr>
+        <w:rFonts w:ascii="Courier New" w:hAnsi="Courier New" w:cs="Courier New" w:hint="default"/>
+      </w:rPr>
+    </w:lvl>
+    <w:lvl w:ilvl="2" w:tplc="04100005" w:tentative="1">
+      <w:start w:val="1"/>
+      <w:numFmt w:val="bullet"/>
+      <w:lvlText w:val=""/>
+      <w:lvlJc w:val="left"/>
+      <w:pPr>
+        <w:ind w:left="2160" w:hanging="360"/>
+      </w:pPr>
+      <w:rPr>
+        <w:rFonts w:ascii="Wingdings" w:hAnsi="Wingdings" w:hint="default"/>
+      </w:rPr>
+    </w:lvl>
+    <w:lvl w:ilvl="3" w:tplc="04100001" w:tentative="1">
+      <w:start w:val="1"/>
+      <w:numFmt w:val="bullet"/>
+      <w:lvlText w:val=""/>
+      <w:lvlJc w:val="left"/>
+      <w:pPr>
+        <w:ind w:left="2880" w:hanging="360"/>
+      </w:pPr>
+      <w:rPr>
+        <w:rFonts w:ascii="Symbol" w:hAnsi="Symbol" w:hint="default"/>
+      </w:rPr>
+    </w:lvl>
+    <w:lvl w:ilvl="4" w:tplc="04100003" w:tentative="1">
+      <w:start w:val="1"/>
+      <w:numFmt w:val="bullet"/>
+      <w:lvlText w:val="o"/>
+      <w:lvlJc w:val="left"/>
+      <w:pPr>
+        <w:ind w:left="3600" w:hanging="360"/>
+      </w:pPr>
+      <w:rPr>
+        <w:rFonts w:ascii="Courier New" w:hAnsi="Courier New" w:cs="Courier New" w:hint="default"/>
+      </w:rPr>
+    </w:lvl>
+    <w:lvl w:ilvl="5" w:tplc="04100005" w:tentative="1">
+      <w:start w:val="1"/>
+      <w:numFmt w:val="bullet"/>
+      <w:lvlText w:val=""/>
+      <w:lvlJc w:val="left"/>
+      <w:pPr>
+        <w:ind w:left="4320" w:hanging="360"/>
+      </w:pPr>
+      <w:rPr>
+        <w:rFonts w:ascii="Wingdings" w:hAnsi="Wingdings" w:hint="default"/>
+      </w:rPr>
+    </w:lvl>
+    <w:lvl w:ilvl="6" w:tplc="04100001" w:tentative="1">
+      <w:start w:val="1"/>
+      <w:numFmt w:val="bullet"/>
+      <w:lvlText w:val=""/>
+      <w:lvlJc w:val="left"/>
+      <w:pPr>
+        <w:ind w:left="5040" w:hanging="360"/>
+      </w:pPr>
+      <w:rPr>
+        <w:rFonts w:ascii="Symbol" w:hAnsi="Symbol" w:hint="default"/>
+      </w:rPr>
+    </w:lvl>
+    <w:lvl w:ilvl="7" w:tplc="04100003" w:tentative="1">
+      <w:start w:val="1"/>
+      <w:numFmt w:val="bullet"/>
+      <w:lvlText w:val="o"/>
+      <w:lvlJc w:val="left"/>
+      <w:pPr>
+        <w:ind w:left="5760" w:hanging="360"/>
+      </w:pPr>
+      <w:rPr>
+        <w:rFonts w:ascii="Courier New" w:hAnsi="Courier New" w:cs="Courier New" w:hint="default"/>
+      </w:rPr>
+    </w:lvl>
+    <w:lvl w:ilvl="8" w:tplc="04100005" w:tentative="1">
+      <w:start w:val="1"/>
+      <w:numFmt w:val="bullet"/>
+      <w:lvlText w:val=""/>
+      <w:lvlJc w:val="left"/>
+      <w:pPr>
+        <w:ind w:left="6480" w:hanging="360"/>
+      </w:pPr>
+      <w:rPr>
+        <w:rFonts w:ascii="Wingdings" w:hAnsi="Wingdings" w:hint="default"/>
+      </w:rPr>
+    </w:lvl>
+  </w:abstractNum>
+  <w:abstractNum w:abstractNumId="4" w15:restartNumberingAfterBreak="0">
+    <w:nsid w:val="688D2C15"/>
+    <w:multiLevelType w:val="hybridMultilevel"/>
+    <w:tmpl w:val="CAC46D50"/>
+    <w:lvl w:ilvl="0" w:tplc="04100001">
+      <w:start w:val="1"/>
+      <w:numFmt w:val="bullet"/>
+      <w:lvlText w:val=""/>
+      <w:lvlJc w:val="left"/>
+      <w:pPr>
+        <w:ind w:left="720" w:hanging="360"/>
+      </w:pPr>
+      <w:rPr>
+        <w:rFonts w:ascii="Symbol" w:hAnsi="Symbol" w:hint="default"/>
+      </w:rPr>
+    </w:lvl>
+    <w:lvl w:ilvl="1" w:tplc="04100003" w:tentative="1">
+      <w:start w:val="1"/>
+      <w:numFmt w:val="bullet"/>
+      <w:lvlText w:val="o"/>
+      <w:lvlJc w:val="left"/>
+      <w:pPr>
+        <w:ind w:left="1440" w:hanging="360"/>
+      </w:pPr>
+      <w:rPr>
+        <w:rFonts w:ascii="Courier New" w:hAnsi="Courier New" w:cs="Courier New" w:hint="default"/>
+      </w:rPr>
+    </w:lvl>
+    <w:lvl w:ilvl="2" w:tplc="04100005" w:tentative="1">
+      <w:start w:val="1"/>
+      <w:numFmt w:val="bullet"/>
+      <w:lvlText w:val=""/>
+      <w:lvlJc w:val="left"/>
+      <w:pPr>
+        <w:ind w:left="2160" w:hanging="360"/>
+      </w:pPr>
+      <w:rPr>
+        <w:rFonts w:ascii="Wingdings" w:hAnsi="Wingdings" w:hint="default"/>
+      </w:rPr>
+    </w:lvl>
+    <w:lvl w:ilvl="3" w:tplc="04100001" w:tentative="1">
+      <w:start w:val="1"/>
+      <w:numFmt w:val="bullet"/>
+      <w:lvlText w:val=""/>
+      <w:lvlJc w:val="left"/>
+      <w:pPr>
+        <w:ind w:left="2880" w:hanging="360"/>
+      </w:pPr>
+      <w:rPr>
+        <w:rFonts w:ascii="Symbol" w:hAnsi="Symbol" w:hint="default"/>
+      </w:rPr>
+    </w:lvl>
+    <w:lvl w:ilvl="4" w:tplc="04100003" w:tentative="1">
+      <w:start w:val="1"/>
+      <w:numFmt w:val="bullet"/>
+      <w:lvlText w:val="o"/>
+      <w:lvlJc w:val="left"/>
+      <w:pPr>
+        <w:ind w:left="3600" w:hanging="360"/>
+      </w:pPr>
+      <w:rPr>
+        <w:rFonts w:ascii="Courier New" w:hAnsi="Courier New" w:cs="Courier New" w:hint="default"/>
+      </w:rPr>
+    </w:lvl>
+    <w:lvl w:ilvl="5" w:tplc="04100005" w:tentative="1">
+      <w:start w:val="1"/>
+      <w:numFmt w:val="bullet"/>
+      <w:lvlText w:val=""/>
+      <w:lvlJc w:val="left"/>
+      <w:pPr>
+        <w:ind w:left="4320" w:hanging="360"/>
+      </w:pPr>
+      <w:rPr>
+        <w:rFonts w:ascii="Wingdings" w:hAnsi="Wingdings" w:hint="default"/>
+      </w:rPr>
+    </w:lvl>
+    <w:lvl w:ilvl="6" w:tplc="04100001" w:tentative="1">
+      <w:start w:val="1"/>
+      <w:numFmt w:val="bullet"/>
+      <w:lvlText w:val=""/>
+      <w:lvlJc w:val="left"/>
+      <w:pPr>
+        <w:ind w:left="5040" w:hanging="360"/>
+      </w:pPr>
+      <w:rPr>
+        <w:rFonts w:ascii="Symbol" w:hAnsi="Symbol" w:hint="default"/>
+      </w:rPr>
+    </w:lvl>
+    <w:lvl w:ilvl="7" w:tplc="04100003" w:tentative="1">
+      <w:start w:val="1"/>
+      <w:numFmt w:val="bullet"/>
+      <w:lvlText w:val="o"/>
+      <w:lvlJc w:val="left"/>
+      <w:pPr>
+        <w:ind w:left="5760" w:hanging="360"/>
+      </w:pPr>
+      <w:rPr>
+        <w:rFonts w:ascii="Courier New" w:hAnsi="Courier New" w:cs="Courier New" w:hint="default"/>
+      </w:rPr>
+    </w:lvl>
+    <w:lvl w:ilvl="8" w:tplc="04100005" w:tentative="1">
+      <w:start w:val="1"/>
+      <w:numFmt w:val="bullet"/>
+      <w:lvlText w:val=""/>
+      <w:lvlJc w:val="left"/>
+      <w:pPr>
+        <w:ind w:left="6480" w:hanging="360"/>
+      </w:pPr>
+      <w:rPr>
+        <w:rFonts w:ascii="Wingdings" w:hAnsi="Wingdings" w:hint="default"/>
+      </w:rPr>
+    </w:lvl>
+  </w:abstractNum>
+  <w:num w:numId="1" w16cid:durableId="829251726">
+    <w:abstractNumId w:val="4"/>
+  </w:num>
+  <w:num w:numId="2" w16cid:durableId="503282027">
+    <w:abstractNumId w:val="3"/>
+  </w:num>
+  <w:num w:numId="3" w16cid:durableId="510023799">
+    <w:abstractNumId w:val="0"/>
+  </w:num>
+  <w:num w:numId="4" w16cid:durableId="296884610">
+    <w:abstractNumId w:val="1"/>
+  </w:num>
+  <w:num w:numId="5" w16cid:durableId="1926379661">
+    <w:abstractNumId w:val="2"/>
+  </w:num>
+</w:numbering>
 </file>
 
 <file path=word/styles.xml><?xml version="1.0" encoding="utf-8"?>
@@ -3419,4 +4877,16 @@
     </a:ext>
   </a:extLst>
 </a:theme>
+</file>
+
+<file path=customXml/item1.xml><?xml version="1.0" encoding="utf-8"?>
+<b:Sources xmlns:b="http://schemas.openxmlformats.org/officeDocument/2006/bibliography" xmlns="http://schemas.openxmlformats.org/officeDocument/2006/bibliography" SelectedStyle="\APASixthEditionOfficeOnline.xsl" StyleName="APA" Version="6"/>
+</file>
+
+<file path=customXml/itemProps1.xml><?xml version="1.0" encoding="utf-8"?>
+<ds:datastoreItem xmlns:ds="http://schemas.openxmlformats.org/officeDocument/2006/customXml" ds:itemID="{05147DB8-0523-4191-B685-71B3C5969D2E}">
+  <ds:schemaRefs>
+    <ds:schemaRef ds:uri="http://schemas.openxmlformats.org/officeDocument/2006/bibliography"/>
+  </ds:schemaRefs>
+</ds:datastoreItem>
 </file>
</xml_diff>